<commit_message>
Implemented comments from SX
</commit_message>
<xml_diff>
--- a/inst/writing/categorical_response_analysis/categorical_response_analysis.docx
+++ b/inst/writing/categorical_response_analysis/categorical_response_analysis.docx
@@ -27,7 +27,7 @@
         <w:pStyle w:val="Corpsdetexte"/>
       </w:pPr>
       <w:r>
-        <w:t xml:space="preserve">October 10, 2024</w:t>
+        <w:t xml:space="preserve">November 4, 2025</w:t>
       </w:r>
     </w:p>
     <w:p>
@@ -89,7 +89,7 @@
         <w:t xml:space="preserve"> </w:t>
       </w:r>
       <w:r>
-        <w:t xml:space="preserve">This is followed by a statistical argument against the use of multiple dummy variables as a proxy for a nominal categorical variable when dealing with a multinomial nominal categorical response variable.</w:t>
+        <w:t xml:space="preserve">This is followed by a statistical argument against the use of multiple dummy variables as a proxy for a nominal categorical variable when dealing with a multinomial nominal categorical response (outcome) variable.</w:t>
       </w:r>
       <w:r>
         <w:t xml:space="preserve"> </w:t>
@@ -113,7 +113,7 @@
         <w:fldChar w:fldCharType="end" w:dirty="true"/>
       </w:r>
     </w:p>
-    <w:bookmarkStart w:id="22" w:name="Xbd9fa0826d7a2d3d6f34a8d4f360a63ae3a0ac9"/>
+    <w:bookmarkStart w:id="21" w:name="Xbd9fa0826d7a2d3d6f34a8d4f360a63ae3a0ac9"/>
     <w:p>
       <w:pPr>
         <w:pStyle w:val="Titre1"/>
@@ -122,7 +122,7 @@
         <w:t xml:space="preserve">Categorical variables, in general and in R</w:t>
       </w:r>
     </w:p>
-    <w:bookmarkStart w:id="20" w:name="what-is-a-categorical-and-dummy-variable"/>
+    <w:bookmarkStart w:id="19" w:name="what-is-a-categorical-and-dummy-variable"/>
     <w:p>
       <w:pPr>
         <w:pStyle w:val="Titre2"/>
@@ -136,7 +136,7 @@
         <w:pStyle w:val="FirstParagraph"/>
       </w:pPr>
       <w:r>
-        <w:t xml:space="preserve">For our purposes, we can characterise variables as one of three types: quantitative, nominal categorical, and ordinal categorical</w:t>
+        <w:t xml:space="preserve">For our purposes, we can characterize variables as one of three types: quantitative, nominal categorical, and ordinal categorical</w:t>
       </w:r>
       <w:r>
         <w:t xml:space="preserve"> </w:t>
@@ -178,7 +178,7 @@
                     </pic:cNvPicPr>
                   </pic:nvPicPr>
                   <pic:blipFill>
-                    <a:blip cstate="print" r:embed="rId53"/>
+                    <a:blip cstate="print" r:embed="rId54"/>
                     <a:stretch>
                       <a:fillRect/>
                     </a:stretch>
@@ -217,7 +217,7 @@
         <w:t xml:space="preserve"> </w:t>
       </w:r>
       <w:r>
-        <w:t xml:space="preserve">Given any two values of age we can state that one age value is greater than or the same as the other age value.</w:t>
+        <w:t xml:space="preserve">Given any two values of age, we can state that one age value is greater than or the same as the other age value.</w:t>
       </w:r>
       <w:r>
         <w:t xml:space="preserve"> </w:t>
@@ -269,7 +269,7 @@
         <w:t xml:space="preserve"> </w:t>
       </w:r>
       <w:r>
-        <w:t xml:space="preserve">Although these properties seem trivial, indeed they are just a subset of the properties of the real numbers, categorical variables break with some of these assumptions.</w:t>
+        <w:t xml:space="preserve">Although these properties seem trivial, they are just a subset of the properties of the real numbers, categorical variables break with some of these assumptions.</w:t>
       </w:r>
     </w:p>
     <w:p>
@@ -736,8 +736,8 @@
         <w:t xml:space="preserve">variable redundant and can introduce issues of perfect multicollinearity.</w:t>
       </w:r>
     </w:p>
-    <w:bookmarkEnd w:id="20"/>
-    <w:bookmarkStart w:id="21" w:name="variable-types-as-r-classes"/>
+    <w:bookmarkEnd w:id="19"/>
+    <w:bookmarkStart w:id="20" w:name="variable-types-as-r-classes"/>
     <w:p>
       <w:pPr>
         <w:pStyle w:val="Titre2"/>
@@ -765,7 +765,7 @@
         <w:pStyle w:val="Corpsdetexte"/>
       </w:pPr>
       <w:r>
-        <w:t xml:space="preserve">$ has 25 different types of vectors at its lowest level, most relevant here are</w:t>
+        <w:t xml:space="preserve">R has 25 different types of vectors at its lowest level, most relevant here are</w:t>
       </w:r>
       <w:r>
         <w:t xml:space="preserve"> </w:t>
@@ -874,7 +874,7 @@
         <w:t xml:space="preserve"> </w:t>
       </w:r>
       <w:r>
-        <w:t xml:space="preserve">isn’t actually implemented as a low level vector type, rather it is implemented via a</w:t>
+        <w:t xml:space="preserve">isn’t actually implemented as a low level vector type, rather it is implemented via an</w:t>
       </w:r>
       <w:r>
         <w:t xml:space="preserve"> </w:t>
@@ -1514,7 +1514,7 @@
         <w:t xml:space="preserve"> </w:t>
       </w:r>
       <w:r>
-        <w:t xml:space="preserve">factor is simple (although I recommend being more explicit with your ordering).</w:t>
+        <w:t xml:space="preserve">factor is simple, as shown in the following code snippet.</w:t>
       </w:r>
     </w:p>
     <w:p>
@@ -1523,9 +1523,18 @@
       </w:pPr>
       <w:r>
         <w:rPr>
+          <w:rStyle w:val="CommentTok"/>
+        </w:rPr>
+        <w:t xml:space="preserve"># If levels are unspecified, will adopt ordering as returned by levels()</w:t>
+      </w:r>
+      <w:r>
+        <w:br/>
+      </w:r>
+      <w:r>
+        <w:rPr>
           <w:rStyle w:val="FunctionTok"/>
         </w:rPr>
-        <w:t xml:space="preserve">as.ordered</w:t>
+        <w:t xml:space="preserve">ordered</w:t>
       </w:r>
       <w:r>
         <w:rPr>
@@ -1543,7 +1552,67 @@
         <w:rPr>
           <w:rStyle w:val="NormalTok"/>
         </w:rPr>
-        <w:t xml:space="preserve">Species)</w:t>
+        <w:t xml:space="preserve">Species, </w:t>
+      </w:r>
+      <w:r>
+        <w:rPr>
+          <w:rStyle w:val="AttributeTok"/>
+        </w:rPr>
+        <w:t xml:space="preserve">levels =</w:t>
+      </w:r>
+      <w:r>
+        <w:rPr>
+          <w:rStyle w:val="NormalTok"/>
+        </w:rPr>
+        <w:t xml:space="preserve"> </w:t>
+      </w:r>
+      <w:r>
+        <w:rPr>
+          <w:rStyle w:val="FunctionTok"/>
+        </w:rPr>
+        <w:t xml:space="preserve">c</w:t>
+      </w:r>
+      <w:r>
+        <w:rPr>
+          <w:rStyle w:val="NormalTok"/>
+        </w:rPr>
+        <w:t xml:space="preserve">(</w:t>
+      </w:r>
+      <w:r>
+        <w:rPr>
+          <w:rStyle w:val="StringTok"/>
+        </w:rPr>
+        <w:t xml:space="preserve">"setosa"</w:t>
+      </w:r>
+      <w:r>
+        <w:rPr>
+          <w:rStyle w:val="NormalTok"/>
+        </w:rPr>
+        <w:t xml:space="preserve">, </w:t>
+      </w:r>
+      <w:r>
+        <w:rPr>
+          <w:rStyle w:val="StringTok"/>
+        </w:rPr>
+        <w:t xml:space="preserve">"versicolor"</w:t>
+      </w:r>
+      <w:r>
+        <w:rPr>
+          <w:rStyle w:val="NormalTok"/>
+        </w:rPr>
+        <w:t xml:space="preserve">, </w:t>
+      </w:r>
+      <w:r>
+        <w:rPr>
+          <w:rStyle w:val="StringTok"/>
+        </w:rPr>
+        <w:t xml:space="preserve">"virginica"</w:t>
+      </w:r>
+      <w:r>
+        <w:rPr>
+          <w:rStyle w:val="NormalTok"/>
+        </w:rPr>
+        <w:t xml:space="preserve">))</w:t>
       </w:r>
     </w:p>
     <w:p>
@@ -1845,7 +1914,7 @@
         <w:t xml:space="preserve"> </w:t>
       </w:r>
       <w:r>
-        <w:t xml:space="preserve">When given a plain</w:t>
+        <w:t xml:space="preserve">When given a</w:t>
       </w:r>
       <w:r>
         <w:t xml:space="preserve"> </w:t>
@@ -1946,7 +2015,28 @@
         <w:t xml:space="preserve"> </w:t>
       </w:r>
       <w:r>
-        <w:t xml:space="preserve">dummy variables and runs the model treating these dummy variable as if they were quantitative.</w:t>
+        <w:t xml:space="preserve">dummy variables and runs the model treating these dummy variable as if they were quantitative, ommitting the first level.</w:t>
+      </w:r>
+      <w:r>
+        <w:t xml:space="preserve"> </w:t>
+      </w:r>
+      <w:r>
+        <w:t xml:space="preserve">For those accustomed to to explicitly creating their own dummy variables, this is identical to running a</w:t>
+      </w:r>
+      <w:r>
+        <w:t xml:space="preserve"> </w:t>
+      </w:r>
+      <w:r>
+        <w:rPr>
+          <w:rStyle w:val="VerbatimChar"/>
+        </w:rPr>
+        <w:t xml:space="preserve">stats::lm</w:t>
+      </w:r>
+      <w:r>
+        <w:t xml:space="preserve"> </w:t>
+      </w:r>
+      <w:r>
+        <w:t xml:space="preserve">model where you are pre-defining the dummy variables and choosing the first level as the baseline level as the dummy to omit.</w:t>
       </w:r>
       <w:r>
         <w:t xml:space="preserve"> </w:t>
@@ -2340,7 +2430,7 @@
         <w:t xml:space="preserve"> </w:t>
       </w:r>
       <w:r>
-        <w:t xml:space="preserve">This doesn’t have any impact in the computation of the model itself but it affects the direct interpretability of the coefficients.</w:t>
+        <w:t xml:space="preserve">This doesn’t have any impact in the computation of the model itself, but it affects the direct interpretability of the coefficients.</w:t>
       </w:r>
       <w:r>
         <w:t xml:space="preserve"> </w:t>
@@ -2709,9 +2799,9 @@
         <w:t xml:space="preserve">## Levels: virginica versicolor setosa</w:t>
       </w:r>
     </w:p>
+    <w:bookmarkEnd w:id="20"/>
     <w:bookmarkEnd w:id="21"/>
-    <w:bookmarkEnd w:id="22"/>
-    <w:bookmarkStart w:id="24" w:name="Xe5f6322b7b903e0201b13d54731c77503b5ff4e"/>
+    <w:bookmarkStart w:id="23" w:name="Xe5f6322b7b903e0201b13d54731c77503b5ff4e"/>
     <w:p>
       <w:pPr>
         <w:pStyle w:val="Titre1"/>
@@ -2725,7 +2815,7 @@
         <w:pStyle w:val="FirstParagraph"/>
       </w:pPr>
       <w:r>
-        <w:t xml:space="preserve">This section will cover why we do not want to substitute nominal categorical variables with dummy variables.</w:t>
+        <w:t xml:space="preserve">This section will cover the potential problems with substituting a nominal response variable with multiple dummy response variables.</w:t>
       </w:r>
     </w:p>
     <w:p>
@@ -3026,7 +3116,7 @@
         <w:t xml:space="preserve">This issue is commonly referred to as the multiple comparisons problem and the use of dummied outcome variables can inflate the number of outcomes such that this can become a much more significant issue.</w:t>
       </w:r>
     </w:p>
-    <w:bookmarkStart w:id="23" w:name="X79a517f4b979baf63862ac130bb854603fbd9b5"/>
+    <w:bookmarkStart w:id="22" w:name="X79a517f4b979baf63862ac130bb854603fbd9b5"/>
     <w:p>
       <w:pPr>
         <w:pStyle w:val="Titre2"/>
@@ -4589,9 +4679,9 @@
         <w:t xml:space="preserve">Although presenting 8.7% of these results as statistically significant isn’t too problematic in and of itself, it would be disingenuous to present the statistically significant results without either the context of the other, non-significant results, or with a more formalized multiple comparisons test.</w:t>
       </w:r>
     </w:p>
+    <w:bookmarkEnd w:id="22"/>
     <w:bookmarkEnd w:id="23"/>
-    <w:bookmarkEnd w:id="24"/>
-    <w:bookmarkStart w:id="35" w:name="avoiding-dummy-response-variables"/>
+    <w:bookmarkStart w:id="34" w:name="avoiding-dummy-response-variables"/>
     <w:p>
       <w:pPr>
         <w:pStyle w:val="Titre1"/>
@@ -4605,13 +4695,19 @@
         <w:pStyle w:val="FirstParagraph"/>
       </w:pPr>
       <w:r>
-        <w:t xml:space="preserve">We ideally want a test that provides a singular result on our categorical response variable.</w:t>
-      </w:r>
-      <w:r>
-        <w:t xml:space="preserve"> </w:t>
-      </w:r>
-      <w:r>
-        <w:t xml:space="preserve">Although we did discuss ordinal variables previously, that largely to avoid the accidental conflation of nominal and ordinal variables.</w:t>
+        <w:t xml:space="preserve">There are cases where performing these individual tests can be useful, like when exploring which, if any, of the response levels are driving results.</w:t>
+      </w:r>
+      <w:r>
+        <w:t xml:space="preserve"> </w:t>
+      </w:r>
+      <w:r>
+        <w:t xml:space="preserve">When investigating the significance of response variable as a whole though, we would prefer a test that could provide a singular result.</w:t>
+      </w:r>
+      <w:r>
+        <w:t xml:space="preserve"> </w:t>
+      </w:r>
+      <w:r>
+        <w:t xml:space="preserve">Note that although we did discuss ordinal variables previously, that was largely to avoid the accidental conflation of nominal and ordinal variables.</w:t>
       </w:r>
       <w:r>
         <w:t xml:space="preserve"> </w:t>
@@ -4661,7 +4757,7 @@
         <w:t xml:space="preserve">If this is the case, then continue on to one of the methods below.</w:t>
       </w:r>
     </w:p>
-    <w:bookmarkStart w:id="25" w:name="the-simple-chi2-test"/>
+    <w:bookmarkStart w:id="24" w:name="the-simple-chi2-test"/>
     <w:p>
       <w:pPr>
         <w:pStyle w:val="Titre2"/>
@@ -4704,16 +4800,10 @@
         <w:t xml:space="preserve"> </w:t>
       </w:r>
       <m:oMath>
-        <m:r>
-          <m:t>c</m:t>
-        </m:r>
-        <m:r>
-          <m:t>h</m:t>
-        </m:r>
         <m:sSup>
           <m:e>
             <m:r>
-              <m:t>i</m:t>
+              <m:t>χ</m:t>
             </m:r>
           </m:e>
           <m:sup>
@@ -5274,7 +5364,13 @@
       </w:r>
       <m:oMath>
         <m:r>
-          <m:t>9</m:t>
+          <m:rPr>
+            <m:sty m:val="p"/>
+          </m:rPr>
+          <m:t>{</m:t>
+        </m:r>
+        <m:r>
+          <m:t>0</m:t>
         </m:r>
         <m:r>
           <m:rPr>
@@ -5284,6 +5380,12 @@
         </m:r>
         <m:r>
           <m:t>1</m:t>
+        </m:r>
+        <m:r>
+          <m:rPr>
+            <m:sty m:val="p"/>
+          </m:rPr>
+          <m:t>}</m:t>
         </m:r>
       </m:oMath>
       <w:r>
@@ -6305,8 +6407,8 @@
         </w:tc>
       </w:tr>
     </w:tbl>
-    <w:bookmarkEnd w:id="25"/>
-    <w:bookmarkStart w:id="30" w:name="multinomial-logistic-regression"/>
+    <w:bookmarkEnd w:id="24"/>
+    <w:bookmarkStart w:id="29" w:name="multinomial-logistic-regression"/>
     <w:p>
       <w:pPr>
         <w:pStyle w:val="Titre2"/>
@@ -6380,7 +6482,7 @@
         <w:pStyle w:val="Corpsdetexte"/>
       </w:pPr>
       <w:r>
-        <w:t xml:space="preserve">A logistic regression (logit) model is the most commonly used of the so-called binary regression models.</w:t>
+        <w:t xml:space="preserve">A logistic regression (logit) model is a very widely used binary regression model.</w:t>
       </w:r>
       <w:r>
         <w:t xml:space="preserve"> </w:t>
@@ -6430,7 +6532,7 @@
       <w:r>
         <w:t xml:space="preserve"> </w:t>
       </w:r>
-      <w:hyperlink r:id="rId26">
+      <w:hyperlink r:id="rId25">
         <w:r>
           <w:rPr>
             <w:rStyle w:val="Lienhypertexte"/>
@@ -6454,13 +6556,19 @@
         <w:t xml:space="preserve"> </w:t>
       </w:r>
       <w:r>
-        <w:t xml:space="preserve">This gain is typically not realized with MDRC experiemental data as it largely occurs</w:t>
+        <w:t xml:space="preserve">This gain is typically not realized with MDRC experimental data as it largely occurs</w:t>
       </w:r>
       <w:r>
         <w:t xml:space="preserve"> </w:t>
       </w:r>
       <w:r>
         <w:t xml:space="preserve">“when the treatment and control groups are not equally distributed and/or the effect is large.”</w:t>
+      </w:r>
+      <w:r>
+        <w:t xml:space="preserve"> </w:t>
+      </w:r>
+      <w:r>
+        <w:t xml:space="preserve">Practically speaking, most projects at MDRC use a linear instead of logistic regression model because the potential gains in precision are not considered to be worth the additional complications in interpretability and comparison with quantitative linear response models.</w:t>
       </w:r>
     </w:p>
     <w:p>
@@ -7358,7 +7466,7 @@
         <w:t xml:space="preserve"> </w:t>
       </w:r>
       <w:r>
-        <w:t xml:space="preserve">This package is so named because it is designed for neural network/machine learning applicationsl</w:t>
+        <w:t xml:space="preserve">This package is so named because it is designed for neural network/machine learning applications.</w:t>
       </w:r>
       <w:r>
         <w:t xml:space="preserve"> </w:t>
@@ -7396,7 +7504,7 @@
         <w:rPr>
           <w:rStyle w:val="Appelnotedebasdep"/>
         </w:rPr>
-        <w:footnoteReference w:id="27"/>
+        <w:footnoteReference w:id="26"/>
       </w:r>
       <w:r>
         <w:t xml:space="preserve"> </w:t>
@@ -8217,19 +8325,21 @@
         <m:r>
           <m:t>p</m:t>
         </m:r>
-        <m:d>
-          <m:dPr>
-            <m:begChr m:val="("/>
-            <m:endChr m:val=")"/>
-            <m:sepChr m:val=""/>
-            <m:grow/>
-          </m:dPr>
-          <m:e>
-            <m:r>
-              <m:t>x</m:t>
-            </m:r>
-          </m:e>
-        </m:d>
+        <m:r>
+          <m:rPr>
+            <m:sty m:val="p"/>
+          </m:rPr>
+          <m:t>(</m:t>
+        </m:r>
+        <m:r>
+          <m:t>x</m:t>
+        </m:r>
+        <m:r>
+          <m:rPr>
+            <m:sty m:val="p"/>
+          </m:rPr>
+          <m:t>)</m:t>
+        </m:r>
       </m:oMath>
       <w:r>
         <w:t xml:space="preserve">, the odds are calculated as:</w:t>
@@ -8270,19 +8380,21 @@
               <m:r>
                 <m:t>p</m:t>
               </m:r>
-              <m:d>
-                <m:dPr>
-                  <m:begChr m:val="("/>
-                  <m:endChr m:val=")"/>
-                  <m:sepChr m:val=""/>
-                  <m:grow/>
-                </m:dPr>
-                <m:e>
-                  <m:r>
-                    <m:t>x</m:t>
-                  </m:r>
-                </m:e>
-              </m:d>
+              <m:r>
+                <m:rPr>
+                  <m:sty m:val="p"/>
+                </m:rPr>
+                <m:t>(</m:t>
+              </m:r>
+              <m:r>
+                <m:t>x</m:t>
+              </m:r>
+              <m:r>
+                <m:rPr>
+                  <m:sty m:val="p"/>
+                </m:rPr>
+                <m:t>)</m:t>
+              </m:r>
             </m:num>
             <m:den>
               <m:r>
@@ -8297,19 +8409,21 @@
               <m:r>
                 <m:t>p</m:t>
               </m:r>
-              <m:d>
-                <m:dPr>
-                  <m:begChr m:val="("/>
-                  <m:endChr m:val=")"/>
-                  <m:sepChr m:val=""/>
-                  <m:grow/>
-                </m:dPr>
-                <m:e>
-                  <m:r>
-                    <m:t>x</m:t>
-                  </m:r>
-                </m:e>
-              </m:d>
+              <m:r>
+                <m:rPr>
+                  <m:sty m:val="p"/>
+                </m:rPr>
+                <m:t>(</m:t>
+              </m:r>
+              <m:r>
+                <m:t>x</m:t>
+              </m:r>
+              <m:r>
+                <m:rPr>
+                  <m:sty m:val="p"/>
+                </m:rPr>
+                <m:t>)</m:t>
+              </m:r>
             </m:den>
           </m:f>
         </m:oMath>
@@ -8329,7 +8443,10 @@
         <w:t xml:space="preserve">“odds ratios”</w:t>
       </w:r>
       <w:r>
-        <w:t xml:space="preserve">.</w:t>
+        <w:t xml:space="preserve"> </w:t>
+      </w:r>
+      <w:r>
+        <w:t xml:space="preserve">which are admittedly also fairly unintuitive.</w:t>
       </w:r>
       <w:r>
         <w:t xml:space="preserve"> </w:t>
@@ -10040,7 +10157,7 @@
         <w:t xml:space="preserve">as we did with our manual null model comparison.</w:t>
       </w:r>
     </w:p>
-    <w:bookmarkStart w:id="29" w:name="Xe3accf086bd43a5c2462f2e6ce9b85139ebc4a0"/>
+    <w:bookmarkStart w:id="28" w:name="Xe3accf086bd43a5c2462f2e6ce9b85139ebc4a0"/>
     <w:p>
       <w:pPr>
         <w:pStyle w:val="Titre3"/>
@@ -10064,7 +10181,7 @@
       <w:r>
         <w:t xml:space="preserve"> </w:t>
       </w:r>
-      <w:hyperlink r:id="rId28">
+      <w:hyperlink r:id="rId27">
         <w:r>
           <w:rPr>
             <w:rStyle w:val="Lienhypertexte"/>
@@ -11043,8 +11160,8 @@
                   <m:d>
                     <m:dPr>
                       <m:begChr m:val="("/>
+                      <m:sepChr m:val=""/>
                       <m:endChr m:val=")"/>
-                      <m:sepChr m:val=""/>
                       <m:grow/>
                     </m:dPr>
                     <m:e>
@@ -11130,78 +11247,80 @@
                               </m:r>
                             </m:e>
                           </m:acc>
-                          <m:d>
-                            <m:dPr>
-                              <m:begChr m:val="("/>
-                              <m:endChr m:val=")"/>
-                              <m:sepChr m:val=""/>
-                              <m:grow/>
-                            </m:dPr>
+                          <m:r>
+                            <m:rPr>
+                              <m:sty m:val="p"/>
+                            </m:rPr>
+                            <m:t>(</m:t>
+                          </m:r>
+                          <m:sSub>
                             <m:e>
+                              <m:acc>
+                                <m:accPr>
+                                  <m:chr m:val="̂"/>
+                                </m:accPr>
+                                <m:e>
+                                  <m:r>
+                                    <m:t>p</m:t>
+                                  </m:r>
+                                </m:e>
+                              </m:acc>
+                            </m:e>
+                            <m:sub>
                               <m:sSub>
                                 <m:e>
-                                  <m:acc>
-                                    <m:accPr>
-                                      <m:chr m:val="̂"/>
-                                    </m:accPr>
-                                    <m:e>
-                                      <m:r>
-                                        <m:t>p</m:t>
-                                      </m:r>
-                                    </m:e>
-                                  </m:acc>
+                                  <m:r>
+                                    <m:t>T</m:t>
+                                  </m:r>
                                 </m:e>
                                 <m:sub>
-                                  <m:sSub>
-                                    <m:e>
-                                      <m:r>
-                                        <m:t>T</m:t>
-                                      </m:r>
-                                    </m:e>
-                                    <m:sub>
-                                      <m:r>
-                                        <m:t>j</m:t>
-                                      </m:r>
-                                    </m:sub>
-                                  </m:sSub>
+                                  <m:r>
+                                    <m:t>j</m:t>
+                                  </m:r>
                                 </m:sub>
                               </m:sSub>
-                              <m:r>
-                                <m:rPr>
-                                  <m:sty m:val="p"/>
-                                </m:rPr>
-                                <m:t>−</m:t>
-                              </m:r>
+                            </m:sub>
+                          </m:sSub>
+                          <m:r>
+                            <m:rPr>
+                              <m:sty m:val="p"/>
+                            </m:rPr>
+                            <m:t>−</m:t>
+                          </m:r>
+                          <m:sSub>
+                            <m:e>
+                              <m:acc>
+                                <m:accPr>
+                                  <m:chr m:val="̂"/>
+                                </m:accPr>
+                                <m:e>
+                                  <m:r>
+                                    <m:t>p</m:t>
+                                  </m:r>
+                                </m:e>
+                              </m:acc>
+                            </m:e>
+                            <m:sub>
                               <m:sSub>
                                 <m:e>
-                                  <m:acc>
-                                    <m:accPr>
-                                      <m:chr m:val="̂"/>
-                                    </m:accPr>
-                                    <m:e>
-                                      <m:r>
-                                        <m:t>p</m:t>
-                                      </m:r>
-                                    </m:e>
-                                  </m:acc>
+                                  <m:r>
+                                    <m:t>C</m:t>
+                                  </m:r>
                                 </m:e>
                                 <m:sub>
-                                  <m:sSub>
-                                    <m:e>
-                                      <m:r>
-                                        <m:t>C</m:t>
-                                      </m:r>
-                                    </m:e>
-                                    <m:sub>
-                                      <m:r>
-                                        <m:t>j</m:t>
-                                      </m:r>
-                                    </m:sub>
-                                  </m:sSub>
+                                  <m:r>
+                                    <m:t>j</m:t>
+                                  </m:r>
                                 </m:sub>
                               </m:sSub>
-                            </m:e>
-                          </m:d>
+                            </m:sub>
+                          </m:sSub>
+                          <m:r>
+                            <m:rPr>
+                              <m:sty m:val="p"/>
+                            </m:rPr>
+                            <m:t>)</m:t>
+                          </m:r>
                         </m:den>
                       </m:f>
                     </m:e>
@@ -11282,76 +11401,78 @@
               </m:r>
             </m:e>
           </m:nary>
-          <m:d>
-            <m:dPr>
-              <m:begChr m:val="("/>
-              <m:endChr m:val=")"/>
-              <m:sepChr m:val=""/>
-              <m:grow/>
-            </m:dPr>
+          <m:r>
+            <m:rPr>
+              <m:sty m:val="p"/>
+            </m:rPr>
+            <m:t>(</m:t>
+          </m:r>
+          <m:r>
+            <m:t>T</m:t>
+          </m:r>
+          <m:sSub>
             <m:e>
               <m:r>
-                <m:t>T</m:t>
-              </m:r>
-              <m:sSub>
-                <m:e>
-                  <m:r>
-                    <m:t>S</m:t>
-                  </m:r>
-                </m:e>
-                <m:sub>
-                  <m:r>
-                    <m:t>o</m:t>
-                  </m:r>
-                </m:sub>
-              </m:sSub>
-              <m:r>
-                <m:t>r</m:t>
-              </m:r>
-              <m:r>
-                <m:t>i</m:t>
-              </m:r>
-              <m:r>
-                <m:t>g</m:t>
-              </m:r>
-              <m:r>
-                <m:rPr>
-                  <m:sty m:val="p"/>
-                </m:rPr>
-                <m:t>&gt;</m:t>
-              </m:r>
-              <m:r>
-                <m:t>T</m:t>
-              </m:r>
-              <m:sSub>
-                <m:e>
-                  <m:r>
-                    <m:t>S</m:t>
-                  </m:r>
-                </m:e>
-                <m:sub>
-                  <m:r>
-                    <m:t>n</m:t>
-                  </m:r>
-                </m:sub>
-              </m:sSub>
-              <m:r>
-                <m:t>u</m:t>
-              </m:r>
-              <m:r>
-                <m:t>l</m:t>
-              </m:r>
-              <m:r>
-                <m:t>l</m:t>
+                <m:t>S</m:t>
               </m:r>
             </m:e>
-          </m:d>
+            <m:sub>
+              <m:r>
+                <m:t>o</m:t>
+              </m:r>
+            </m:sub>
+          </m:sSub>
+          <m:r>
+            <m:t>r</m:t>
+          </m:r>
+          <m:r>
+            <m:t>i</m:t>
+          </m:r>
+          <m:r>
+            <m:t>g</m:t>
+          </m:r>
+          <m:r>
+            <m:rPr>
+              <m:sty m:val="p"/>
+            </m:rPr>
+            <m:t>&gt;</m:t>
+          </m:r>
+          <m:r>
+            <m:t>T</m:t>
+          </m:r>
+          <m:sSub>
+            <m:e>
+              <m:r>
+                <m:t>S</m:t>
+              </m:r>
+            </m:e>
+            <m:sub>
+              <m:r>
+                <m:t>n</m:t>
+              </m:r>
+            </m:sub>
+          </m:sSub>
+          <m:r>
+            <m:t>u</m:t>
+          </m:r>
+          <m:r>
+            <m:t>l</m:t>
+          </m:r>
+          <m:r>
+            <m:t>l</m:t>
+          </m:r>
+          <m:r>
+            <m:rPr>
+              <m:sty m:val="p"/>
+            </m:rPr>
+            <m:t>)</m:t>
+          </m:r>
         </m:oMath>
       </m:oMathPara>
     </w:p>
+    <w:bookmarkEnd w:id="28"/>
     <w:bookmarkEnd w:id="29"/>
-    <w:bookmarkEnd w:id="30"/>
-    <w:bookmarkStart w:id="31" w:name="linear-mixed-effects-model"/>
+    <w:bookmarkStart w:id="30" w:name="linear-mixed-effects-model"/>
     <w:p>
       <w:pPr>
         <w:pStyle w:val="Titre2"/>
@@ -11438,7 +11559,7 @@
         <w:pStyle w:val="Corpsdetexte"/>
       </w:pPr>
       <w:r>
-        <w:t xml:space="preserve">Here we reference an omnibus test method that was proposed by Amy Taub and Marie-Andree Somers for the VIQI projects.</w:t>
+        <w:t xml:space="preserve">Here we reference an omnibus test method that was proposed by Amy Taub and Marie-Andree Somers for the VIQI project.</w:t>
       </w:r>
       <w:r>
         <w:t xml:space="preserve"> </w:t>
@@ -15285,8 +15406,8 @@
         </w:tc>
       </w:tr>
     </w:tbl>
-    <w:bookmarkEnd w:id="31"/>
-    <w:bookmarkStart w:id="34" w:name="X4aae4ee596e0a0fec09476df88bf07a5bfd6709"/>
+    <w:bookmarkEnd w:id="30"/>
+    <w:bookmarkStart w:id="33" w:name="X4aae4ee596e0a0fec09476df88bf07a5bfd6709"/>
     <w:p>
       <w:pPr>
         <w:pStyle w:val="Titre2"/>
@@ -17596,13 +17717,13 @@
         </w:tc>
       </w:tr>
     </w:tbl>
-    <w:bookmarkStart w:id="33" w:name="Xdb9894dafa9a8b1b873bd8db1b92f75b3ef5489"/>
+    <w:bookmarkStart w:id="32" w:name="X9399a6cd6bbbab35cf371637241aeab9c7e2572"/>
     <w:p>
       <w:pPr>
         <w:pStyle w:val="Titre3"/>
       </w:pPr>
       <w:r>
-        <w:t xml:space="preserve">Alternative methods for mixed-effect models</w:t>
+        <w:t xml:space="preserve">Alternative untested methods for mixed-effect models</w:t>
       </w:r>
     </w:p>
     <w:p>
@@ -17645,7 +17766,7 @@
       <w:r>
         <w:t xml:space="preserve"> </w:t>
       </w:r>
-      <w:hyperlink r:id="rId32">
+      <w:hyperlink r:id="rId31">
         <w:r>
           <w:rPr>
             <w:rStyle w:val="VerbatimChar"/>
@@ -17722,12 +17843,6 @@
       <w:r>
         <w:t xml:space="preserve">.</w:t>
       </w:r>
-      <w:r>
-        <w:t xml:space="preserve"> </w:t>
-      </w:r>
-      <w:r>
-        <w:t xml:space="preserve">However, this is easier said than done and there are also concerns about the computational complexity of such a technique.</w:t>
-      </w:r>
     </w:p>
     <w:p>
       <w:pPr>
@@ -17770,10 +17885,3266 @@
         <w:t xml:space="preserve">programming language in its backend which basically required another compilation step on program run.</w:t>
       </w:r>
     </w:p>
+    <w:p>
+      <w:pPr>
+        <w:pStyle w:val="Corpsdetexte"/>
+      </w:pPr>
+      <w:r>
+        <w:rPr>
+          <w:b/>
+          <w:bCs/>
+        </w:rPr>
+        <w:t xml:space="preserve">A brief aside on the Poisson trick</w:t>
+      </w:r>
+    </w:p>
+    <w:p>
+      <w:pPr>
+        <w:pStyle w:val="Corpsdetexte"/>
+      </w:pPr>
+      <w:r>
+        <w:t xml:space="preserve">The Multinomial-Poisson (MP) transformation was partially motivated by the high computational complexity involved the number of groups increases</w:t>
+      </w:r>
+      <w:r>
+        <w:t xml:space="preserve"> </w:t>
+      </w:r>
+      <w:r>
+        <w:t xml:space="preserve">(Baker, 1994)</w:t>
+      </w:r>
+      <w:r>
+        <w:t xml:space="preserve">.</w:t>
+      </w:r>
+      <w:r>
+        <w:t xml:space="preserve"> </w:t>
+      </w:r>
+      <w:r>
+        <w:t xml:space="preserve">This transformation appeared to be theoretically sound; however, it also had issues with computational complexity but it did have the advantage of being able to leverage pre-existing statistical packages that frequently supported Poisson distributions.</w:t>
+      </w:r>
+      <w:r>
+        <w:t xml:space="preserve"> </w:t>
+      </w:r>
+      <w:r>
+        <w:t xml:space="preserve">There has been work done since to improve the viability of the method with real world data and a package was just released onto CRAN that seeks to simplify the process of performing the MP transformation when using</w:t>
+      </w:r>
+      <w:r>
+        <w:t xml:space="preserve"> </w:t>
+      </w:r>
+      <w:r>
+        <w:rPr>
+          <w:rStyle w:val="VerbatimChar"/>
+        </w:rPr>
+        <w:t xml:space="preserve">stats::glm</w:t>
+      </w:r>
+      <w:r>
+        <w:t xml:space="preserve"> </w:t>
+      </w:r>
+      <w:r>
+        <w:t xml:space="preserve">or</w:t>
+      </w:r>
+      <w:r>
+        <w:t xml:space="preserve"> </w:t>
+      </w:r>
+      <w:r>
+        <w:rPr>
+          <w:rStyle w:val="VerbatimChar"/>
+        </w:rPr>
+        <w:t xml:space="preserve">lme4::glmer</w:t>
+      </w:r>
+      <w:r>
+        <w:t xml:space="preserve">.</w:t>
+      </w:r>
+    </w:p>
+    <w:p>
+      <w:pPr>
+        <w:pStyle w:val="Corpsdetexte"/>
+      </w:pPr>
+      <w:r>
+        <w:t xml:space="preserve">Here I attempt to summarise the process of practically performing this transformation.</w:t>
+      </w:r>
+      <w:r>
+        <w:t xml:space="preserve"> </w:t>
+      </w:r>
+      <w:r>
+        <w:t xml:space="preserve">Proof of model equivalency is shown by</w:t>
+      </w:r>
+      <w:r>
+        <w:t xml:space="preserve"> </w:t>
+      </w:r>
+      <w:r>
+        <w:t xml:space="preserve">(Lee et al., 2017)</w:t>
+      </w:r>
+      <w:r>
+        <w:t xml:space="preserve"> </w:t>
+      </w:r>
+      <w:r>
+        <w:t xml:space="preserve">although I don’t have access to the full text by</w:t>
+      </w:r>
+      <w:r>
+        <w:t xml:space="preserve"> </w:t>
+      </w:r>
+      <w:r>
+        <w:t xml:space="preserve">(Baker, 1994)</w:t>
+      </w:r>
+      <w:r>
+        <w:t xml:space="preserve">.</w:t>
+      </w:r>
+    </w:p>
+    <w:p>
+      <w:pPr>
+        <w:pStyle w:val="Corpsdetexte"/>
+      </w:pPr>
+      <w:r>
+        <w:t xml:space="preserve">For these examples, we will be using and modifying the</w:t>
+      </w:r>
+      <w:r>
+        <w:t xml:space="preserve"> </w:t>
+      </w:r>
+      <w:r>
+        <w:rPr>
+          <w:rStyle w:val="VerbatimChar"/>
+        </w:rPr>
+        <w:t xml:space="preserve">merTools::hsb</w:t>
+      </w:r>
+      <w:r>
+        <w:t xml:space="preserve"> </w:t>
+      </w:r>
+      <w:r>
+        <w:t xml:space="preserve">dataset which is a subset of the</w:t>
+      </w:r>
+      <w:r>
+        <w:t xml:space="preserve"> </w:t>
+      </w:r>
+      <w:r>
+        <w:t xml:space="preserve">“1982 High School and Beyond survey”</w:t>
+      </w:r>
+      <w:r>
+        <w:t xml:space="preserve"> </w:t>
+      </w:r>
+      <w:r>
+        <w:t xml:space="preserve">for its pre-existing nesting structure.</w:t>
+      </w:r>
+      <w:r>
+        <w:t xml:space="preserve"> </w:t>
+      </w:r>
+      <w:r>
+        <w:t xml:space="preserve">We will be using the following variables in our example model:</w:t>
+      </w:r>
+    </w:p>
+    <w:p>
+      <w:pPr>
+        <w:pStyle w:val="Compact"/>
+        <w:numPr>
+          <w:ilvl w:val="0"/>
+          <w:numId w:val="1004"/>
+        </w:numPr>
+      </w:pPr>
+      <w:r>
+        <w:rPr>
+          <w:rStyle w:val="VerbatimChar"/>
+        </w:rPr>
+        <w:t xml:space="preserve">schid</w:t>
+      </w:r>
+      <w:r>
+        <w:t xml:space="preserve"> </w:t>
+      </w:r>
+      <w:r>
+        <w:t xml:space="preserve">- School id</w:t>
+      </w:r>
+    </w:p>
+    <w:p>
+      <w:pPr>
+        <w:pStyle w:val="Compact"/>
+        <w:numPr>
+          <w:ilvl w:val="0"/>
+          <w:numId w:val="1004"/>
+        </w:numPr>
+      </w:pPr>
+      <w:r>
+        <w:rPr>
+          <w:rStyle w:val="VerbatimChar"/>
+        </w:rPr>
+        <w:t xml:space="preserve">mathach</w:t>
+      </w:r>
+      <w:r>
+        <w:t xml:space="preserve"> </w:t>
+      </w:r>
+      <w:r>
+        <w:t xml:space="preserve">- Performance on standardized math assessment</w:t>
+      </w:r>
+    </w:p>
+    <w:p>
+      <w:pPr>
+        <w:pStyle w:val="Compact"/>
+        <w:numPr>
+          <w:ilvl w:val="0"/>
+          <w:numId w:val="1004"/>
+        </w:numPr>
+      </w:pPr>
+      <w:r>
+        <w:rPr>
+          <w:rStyle w:val="VerbatimChar"/>
+        </w:rPr>
+        <w:t xml:space="preserve">mathcat</w:t>
+      </w:r>
+      <w:r>
+        <w:t xml:space="preserve"> </w:t>
+      </w:r>
+      <w:r>
+        <w:t xml:space="preserve">- A categorical variable indicating quantile in</w:t>
+      </w:r>
+      <w:r>
+        <w:t xml:space="preserve"> </w:t>
+      </w:r>
+      <w:r>
+        <w:rPr>
+          <w:rStyle w:val="VerbatimChar"/>
+        </w:rPr>
+        <w:t xml:space="preserve">mathach</w:t>
+      </w:r>
+    </w:p>
+    <w:p>
+      <w:pPr>
+        <w:pStyle w:val="Compact"/>
+        <w:numPr>
+          <w:ilvl w:val="0"/>
+          <w:numId w:val="1004"/>
+        </w:numPr>
+      </w:pPr>
+      <w:r>
+        <w:rPr>
+          <w:rStyle w:val="VerbatimChar"/>
+        </w:rPr>
+        <w:t xml:space="preserve">schtype</w:t>
+      </w:r>
+      <w:r>
+        <w:t xml:space="preserve"> </w:t>
+      </w:r>
+      <w:r>
+        <w:t xml:space="preserve">- Dummy variable indicating if the school is private</w:t>
+      </w:r>
+    </w:p>
+    <w:p>
+      <w:pPr>
+        <w:pStyle w:val="Compact"/>
+        <w:numPr>
+          <w:ilvl w:val="0"/>
+          <w:numId w:val="1004"/>
+        </w:numPr>
+      </w:pPr>
+      <w:r>
+        <w:rPr>
+          <w:rStyle w:val="VerbatimChar"/>
+        </w:rPr>
+        <w:t xml:space="preserve">minority</w:t>
+      </w:r>
+      <w:r>
+        <w:t xml:space="preserve"> </w:t>
+      </w:r>
+      <w:r>
+        <w:t xml:space="preserve">- Dummy variable indicating if student is non-white or white</w:t>
+      </w:r>
+    </w:p>
+    <w:p>
+      <w:pPr>
+        <w:pStyle w:val="Compact"/>
+        <w:numPr>
+          <w:ilvl w:val="0"/>
+          <w:numId w:val="1004"/>
+        </w:numPr>
+      </w:pPr>
+      <w:r>
+        <w:rPr>
+          <w:rStyle w:val="VerbatimChar"/>
+        </w:rPr>
+        <w:t xml:space="preserve">ses</w:t>
+      </w:r>
+      <w:r>
+        <w:t xml:space="preserve"> </w:t>
+      </w:r>
+      <w:r>
+        <w:t xml:space="preserve">- Student socio-economic status</w:t>
+      </w:r>
+    </w:p>
+    <w:p>
+      <w:pPr>
+        <w:pStyle w:val="SourceCode"/>
+      </w:pPr>
+      <w:r>
+        <w:rPr>
+          <w:rStyle w:val="FunctionTok"/>
+        </w:rPr>
+        <w:t xml:space="preserve">data</w:t>
+      </w:r>
+      <w:r>
+        <w:rPr>
+          <w:rStyle w:val="NormalTok"/>
+        </w:rPr>
+        <w:t xml:space="preserve">(</w:t>
+      </w:r>
+      <w:r>
+        <w:rPr>
+          <w:rStyle w:val="StringTok"/>
+        </w:rPr>
+        <w:t xml:space="preserve">"hsb"</w:t>
+      </w:r>
+      <w:r>
+        <w:rPr>
+          <w:rStyle w:val="NormalTok"/>
+        </w:rPr>
+        <w:t xml:space="preserve">, </w:t>
+      </w:r>
+      <w:r>
+        <w:rPr>
+          <w:rStyle w:val="AttributeTok"/>
+        </w:rPr>
+        <w:t xml:space="preserve">package =</w:t>
+      </w:r>
+      <w:r>
+        <w:rPr>
+          <w:rStyle w:val="NormalTok"/>
+        </w:rPr>
+        <w:t xml:space="preserve"> </w:t>
+      </w:r>
+      <w:r>
+        <w:rPr>
+          <w:rStyle w:val="StringTok"/>
+        </w:rPr>
+        <w:t xml:space="preserve">"merTools"</w:t>
+      </w:r>
+      <w:r>
+        <w:rPr>
+          <w:rStyle w:val="NormalTok"/>
+        </w:rPr>
+        <w:t xml:space="preserve">)</w:t>
+      </w:r>
+      <w:r>
+        <w:br/>
+      </w:r>
+      <w:r>
+        <w:rPr>
+          <w:rStyle w:val="NormalTok"/>
+        </w:rPr>
+        <w:t xml:space="preserve">hsb_cat </w:t>
+      </w:r>
+      <w:r>
+        <w:rPr>
+          <w:rStyle w:val="OtherTok"/>
+        </w:rPr>
+        <w:t xml:space="preserve">&lt;-</w:t>
+      </w:r>
+      <w:r>
+        <w:rPr>
+          <w:rStyle w:val="NormalTok"/>
+        </w:rPr>
+        <w:t xml:space="preserve"> hsb </w:t>
+      </w:r>
+      <w:r>
+        <w:rPr>
+          <w:rStyle w:val="SpecialCharTok"/>
+        </w:rPr>
+        <w:t xml:space="preserve">%&gt;%</w:t>
+      </w:r>
+      <w:r>
+        <w:br/>
+      </w:r>
+      <w:r>
+        <w:rPr>
+          <w:rStyle w:val="NormalTok"/>
+        </w:rPr>
+        <w:t xml:space="preserve">  </w:t>
+      </w:r>
+      <w:r>
+        <w:rPr>
+          <w:rStyle w:val="CommentTok"/>
+        </w:rPr>
+        <w:t xml:space="preserve"># Only keeping data with our desired outcome variable</w:t>
+      </w:r>
+      <w:r>
+        <w:br/>
+      </w:r>
+      <w:r>
+        <w:rPr>
+          <w:rStyle w:val="NormalTok"/>
+        </w:rPr>
+        <w:t xml:space="preserve">  </w:t>
+      </w:r>
+      <w:r>
+        <w:rPr>
+          <w:rStyle w:val="FunctionTok"/>
+        </w:rPr>
+        <w:t xml:space="preserve">filter</w:t>
+      </w:r>
+      <w:r>
+        <w:rPr>
+          <w:rStyle w:val="NormalTok"/>
+        </w:rPr>
+        <w:t xml:space="preserve">(</w:t>
+      </w:r>
+      <w:r>
+        <w:rPr>
+          <w:rStyle w:val="SpecialCharTok"/>
+        </w:rPr>
+        <w:t xml:space="preserve">!</w:t>
+      </w:r>
+      <w:r>
+        <w:rPr>
+          <w:rStyle w:val="FunctionTok"/>
+        </w:rPr>
+        <w:t xml:space="preserve">is.na</w:t>
+      </w:r>
+      <w:r>
+        <w:rPr>
+          <w:rStyle w:val="NormalTok"/>
+        </w:rPr>
+        <w:t xml:space="preserve">(mathach)) </w:t>
+      </w:r>
+      <w:r>
+        <w:rPr>
+          <w:rStyle w:val="SpecialCharTok"/>
+        </w:rPr>
+        <w:t xml:space="preserve">%&gt;%</w:t>
+      </w:r>
+      <w:r>
+        <w:br/>
+      </w:r>
+      <w:r>
+        <w:rPr>
+          <w:rStyle w:val="NormalTok"/>
+        </w:rPr>
+        <w:t xml:space="preserve">  </w:t>
+      </w:r>
+      <w:r>
+        <w:rPr>
+          <w:rStyle w:val="FunctionTok"/>
+        </w:rPr>
+        <w:t xml:space="preserve">mutate</w:t>
+      </w:r>
+      <w:r>
+        <w:rPr>
+          <w:rStyle w:val="NormalTok"/>
+        </w:rPr>
+        <w:t xml:space="preserve">(</w:t>
+      </w:r>
+      <w:r>
+        <w:br/>
+      </w:r>
+      <w:r>
+        <w:rPr>
+          <w:rStyle w:val="NormalTok"/>
+        </w:rPr>
+        <w:t xml:space="preserve">    </w:t>
+      </w:r>
+      <w:r>
+        <w:rPr>
+          <w:rStyle w:val="CommentTok"/>
+        </w:rPr>
+        <w:t xml:space="preserve"># Creating a multinomial categorical variable</w:t>
+      </w:r>
+      <w:r>
+        <w:br/>
+      </w:r>
+      <w:r>
+        <w:rPr>
+          <w:rStyle w:val="NormalTok"/>
+        </w:rPr>
+        <w:t xml:space="preserve">    </w:t>
+      </w:r>
+      <w:r>
+        <w:rPr>
+          <w:rStyle w:val="CommentTok"/>
+        </w:rPr>
+        <w:t xml:space="preserve"># by breaking up into 25% quantiles</w:t>
+      </w:r>
+      <w:r>
+        <w:br/>
+      </w:r>
+      <w:r>
+        <w:rPr>
+          <w:rStyle w:val="NormalTok"/>
+        </w:rPr>
+        <w:t xml:space="preserve">    </w:t>
+      </w:r>
+      <w:r>
+        <w:rPr>
+          <w:rStyle w:val="AttributeTok"/>
+        </w:rPr>
+        <w:t xml:space="preserve">mathcat =</w:t>
+      </w:r>
+      <w:r>
+        <w:rPr>
+          <w:rStyle w:val="NormalTok"/>
+        </w:rPr>
+        <w:t xml:space="preserve"> </w:t>
+      </w:r>
+      <w:r>
+        <w:rPr>
+          <w:rStyle w:val="FunctionTok"/>
+        </w:rPr>
+        <w:t xml:space="preserve">factor</w:t>
+      </w:r>
+      <w:r>
+        <w:rPr>
+          <w:rStyle w:val="NormalTok"/>
+        </w:rPr>
+        <w:t xml:space="preserve">(</w:t>
+      </w:r>
+      <w:r>
+        <w:rPr>
+          <w:rStyle w:val="FunctionTok"/>
+        </w:rPr>
+        <w:t xml:space="preserve">cut</w:t>
+      </w:r>
+      <w:r>
+        <w:rPr>
+          <w:rStyle w:val="NormalTok"/>
+        </w:rPr>
+        <w:t xml:space="preserve">(mathach, </w:t>
+      </w:r>
+      <w:r>
+        <w:rPr>
+          <w:rStyle w:val="DecValTok"/>
+        </w:rPr>
+        <w:t xml:space="preserve">4</w:t>
+      </w:r>
+      <w:r>
+        <w:rPr>
+          <w:rStyle w:val="NormalTok"/>
+        </w:rPr>
+        <w:t xml:space="preserve">,</w:t>
+      </w:r>
+      <w:r>
+        <w:br/>
+      </w:r>
+      <w:r>
+        <w:rPr>
+          <w:rStyle w:val="NormalTok"/>
+        </w:rPr>
+        <w:t xml:space="preserve">      </w:t>
+      </w:r>
+      <w:r>
+        <w:rPr>
+          <w:rStyle w:val="AttributeTok"/>
+        </w:rPr>
+        <w:t xml:space="preserve">labels =</w:t>
+      </w:r>
+      <w:r>
+        <w:rPr>
+          <w:rStyle w:val="NormalTok"/>
+        </w:rPr>
+        <w:t xml:space="preserve"> </w:t>
+      </w:r>
+      <w:r>
+        <w:rPr>
+          <w:rStyle w:val="FunctionTok"/>
+        </w:rPr>
+        <w:t xml:space="preserve">c</w:t>
+      </w:r>
+      <w:r>
+        <w:rPr>
+          <w:rStyle w:val="NormalTok"/>
+        </w:rPr>
+        <w:t xml:space="preserve">(</w:t>
+      </w:r>
+      <w:r>
+        <w:rPr>
+          <w:rStyle w:val="StringTok"/>
+        </w:rPr>
+        <w:t xml:space="preserve">"First"</w:t>
+      </w:r>
+      <w:r>
+        <w:rPr>
+          <w:rStyle w:val="NormalTok"/>
+        </w:rPr>
+        <w:t xml:space="preserve">, </w:t>
+      </w:r>
+      <w:r>
+        <w:rPr>
+          <w:rStyle w:val="StringTok"/>
+        </w:rPr>
+        <w:t xml:space="preserve">"Second"</w:t>
+      </w:r>
+      <w:r>
+        <w:rPr>
+          <w:rStyle w:val="NormalTok"/>
+        </w:rPr>
+        <w:t xml:space="preserve">, </w:t>
+      </w:r>
+      <w:r>
+        <w:rPr>
+          <w:rStyle w:val="StringTok"/>
+        </w:rPr>
+        <w:t xml:space="preserve">"Third"</w:t>
+      </w:r>
+      <w:r>
+        <w:rPr>
+          <w:rStyle w:val="NormalTok"/>
+        </w:rPr>
+        <w:t xml:space="preserve">, </w:t>
+      </w:r>
+      <w:r>
+        <w:rPr>
+          <w:rStyle w:val="StringTok"/>
+        </w:rPr>
+        <w:t xml:space="preserve">"Fourth"</w:t>
+      </w:r>
+      <w:r>
+        <w:rPr>
+          <w:rStyle w:val="NormalTok"/>
+        </w:rPr>
+        <w:t xml:space="preserve">)</w:t>
+      </w:r>
+      <w:r>
+        <w:br/>
+      </w:r>
+      <w:r>
+        <w:rPr>
+          <w:rStyle w:val="NormalTok"/>
+        </w:rPr>
+        <w:t xml:space="preserve">    )),</w:t>
+      </w:r>
+      <w:r>
+        <w:br/>
+      </w:r>
+      <w:r>
+        <w:rPr>
+          <w:rStyle w:val="NormalTok"/>
+        </w:rPr>
+        <w:t xml:space="preserve">    </w:t>
+      </w:r>
+      <w:r>
+        <w:rPr>
+          <w:rStyle w:val="CommentTok"/>
+        </w:rPr>
+        <w:t xml:space="preserve"># Making other categoricals explicit factors</w:t>
+      </w:r>
+      <w:r>
+        <w:br/>
+      </w:r>
+      <w:r>
+        <w:rPr>
+          <w:rStyle w:val="NormalTok"/>
+        </w:rPr>
+        <w:t xml:space="preserve">    </w:t>
+      </w:r>
+      <w:r>
+        <w:rPr>
+          <w:rStyle w:val="FunctionTok"/>
+        </w:rPr>
+        <w:t xml:space="preserve">across</w:t>
+      </w:r>
+      <w:r>
+        <w:rPr>
+          <w:rStyle w:val="NormalTok"/>
+        </w:rPr>
+        <w:t xml:space="preserve">(</w:t>
+      </w:r>
+      <w:r>
+        <w:rPr>
+          <w:rStyle w:val="FunctionTok"/>
+        </w:rPr>
+        <w:t xml:space="preserve">c</w:t>
+      </w:r>
+      <w:r>
+        <w:rPr>
+          <w:rStyle w:val="NormalTok"/>
+        </w:rPr>
+        <w:t xml:space="preserve">(schid, schtype), as.factor),</w:t>
+      </w:r>
+      <w:r>
+        <w:br/>
+      </w:r>
+      <w:r>
+        <w:rPr>
+          <w:rStyle w:val="NormalTok"/>
+        </w:rPr>
+        <w:t xml:space="preserve">    </w:t>
+      </w:r>
+      <w:r>
+        <w:rPr>
+          <w:rStyle w:val="CommentTok"/>
+        </w:rPr>
+        <w:t xml:space="preserve"># Making an explicit unique observation variable</w:t>
+      </w:r>
+      <w:r>
+        <w:br/>
+      </w:r>
+      <w:r>
+        <w:rPr>
+          <w:rStyle w:val="NormalTok"/>
+        </w:rPr>
+        <w:t xml:space="preserve">    </w:t>
+      </w:r>
+      <w:r>
+        <w:rPr>
+          <w:rStyle w:val="AttributeTok"/>
+        </w:rPr>
+        <w:t xml:space="preserve">observation =</w:t>
+      </w:r>
+      <w:r>
+        <w:rPr>
+          <w:rStyle w:val="NormalTok"/>
+        </w:rPr>
+        <w:t xml:space="preserve"> </w:t>
+      </w:r>
+      <w:r>
+        <w:rPr>
+          <w:rStyle w:val="FunctionTok"/>
+        </w:rPr>
+        <w:t xml:space="preserve">factor</w:t>
+      </w:r>
+      <w:r>
+        <w:rPr>
+          <w:rStyle w:val="NormalTok"/>
+        </w:rPr>
+        <w:t xml:space="preserve">(</w:t>
+      </w:r>
+      <w:r>
+        <w:rPr>
+          <w:rStyle w:val="FunctionTok"/>
+        </w:rPr>
+        <w:t xml:space="preserve">row_number</w:t>
+      </w:r>
+      <w:r>
+        <w:rPr>
+          <w:rStyle w:val="NormalTok"/>
+        </w:rPr>
+        <w:t xml:space="preserve">())</w:t>
+      </w:r>
+      <w:r>
+        <w:br/>
+      </w:r>
+      <w:r>
+        <w:rPr>
+          <w:rStyle w:val="NormalTok"/>
+        </w:rPr>
+        <w:t xml:space="preserve">  ) </w:t>
+      </w:r>
+      <w:r>
+        <w:rPr>
+          <w:rStyle w:val="SpecialCharTok"/>
+        </w:rPr>
+        <w:t xml:space="preserve">%&gt;%</w:t>
+      </w:r>
+      <w:r>
+        <w:br/>
+      </w:r>
+      <w:r>
+        <w:rPr>
+          <w:rStyle w:val="NormalTok"/>
+        </w:rPr>
+        <w:t xml:space="preserve">  </w:t>
+      </w:r>
+      <w:r>
+        <w:rPr>
+          <w:rStyle w:val="CommentTok"/>
+        </w:rPr>
+        <w:t xml:space="preserve"># Excluding unnecesary variables</w:t>
+      </w:r>
+      <w:r>
+        <w:br/>
+      </w:r>
+      <w:r>
+        <w:rPr>
+          <w:rStyle w:val="NormalTok"/>
+        </w:rPr>
+        <w:t xml:space="preserve">  </w:t>
+      </w:r>
+      <w:r>
+        <w:rPr>
+          <w:rStyle w:val="FunctionTok"/>
+        </w:rPr>
+        <w:t xml:space="preserve">select</w:t>
+      </w:r>
+      <w:r>
+        <w:rPr>
+          <w:rStyle w:val="NormalTok"/>
+        </w:rPr>
+        <w:t xml:space="preserve">(</w:t>
+      </w:r>
+      <w:r>
+        <w:rPr>
+          <w:rStyle w:val="SpecialCharTok"/>
+        </w:rPr>
+        <w:t xml:space="preserve">-</w:t>
+      </w:r>
+      <w:r>
+        <w:rPr>
+          <w:rStyle w:val="NormalTok"/>
+        </w:rPr>
+        <w:t xml:space="preserve">female, </w:t>
+      </w:r>
+      <w:r>
+        <w:rPr>
+          <w:rStyle w:val="SpecialCharTok"/>
+        </w:rPr>
+        <w:t xml:space="preserve">-</w:t>
+      </w:r>
+      <w:r>
+        <w:rPr>
+          <w:rStyle w:val="NormalTok"/>
+        </w:rPr>
+        <w:t xml:space="preserve">size, </w:t>
+      </w:r>
+      <w:r>
+        <w:rPr>
+          <w:rStyle w:val="SpecialCharTok"/>
+        </w:rPr>
+        <w:t xml:space="preserve">-</w:t>
+      </w:r>
+      <w:r>
+        <w:rPr>
+          <w:rStyle w:val="NormalTok"/>
+        </w:rPr>
+        <w:t xml:space="preserve">meanses) </w:t>
+      </w:r>
+      <w:r>
+        <w:rPr>
+          <w:rStyle w:val="SpecialCharTok"/>
+        </w:rPr>
+        <w:t xml:space="preserve">%&gt;%</w:t>
+      </w:r>
+      <w:r>
+        <w:br/>
+      </w:r>
+      <w:r>
+        <w:rPr>
+          <w:rStyle w:val="NormalTok"/>
+        </w:rPr>
+        <w:t xml:space="preserve">  </w:t>
+      </w:r>
+      <w:r>
+        <w:rPr>
+          <w:rStyle w:val="CommentTok"/>
+        </w:rPr>
+        <w:t xml:space="preserve"># Reducing group count for runtime</w:t>
+      </w:r>
+      <w:r>
+        <w:br/>
+      </w:r>
+      <w:r>
+        <w:rPr>
+          <w:rStyle w:val="NormalTok"/>
+        </w:rPr>
+        <w:t xml:space="preserve">  </w:t>
+      </w:r>
+      <w:r>
+        <w:rPr>
+          <w:rStyle w:val="FunctionTok"/>
+        </w:rPr>
+        <w:t xml:space="preserve">filter</w:t>
+      </w:r>
+      <w:r>
+        <w:rPr>
+          <w:rStyle w:val="NormalTok"/>
+        </w:rPr>
+        <w:t xml:space="preserve">(schid </w:t>
+      </w:r>
+      <w:r>
+        <w:rPr>
+          <w:rStyle w:val="SpecialCharTok"/>
+        </w:rPr>
+        <w:t xml:space="preserve">%in%</w:t>
+      </w:r>
+      <w:r>
+        <w:rPr>
+          <w:rStyle w:val="NormalTok"/>
+        </w:rPr>
+        <w:t xml:space="preserve"> </w:t>
+      </w:r>
+      <w:r>
+        <w:rPr>
+          <w:rStyle w:val="FunctionTok"/>
+        </w:rPr>
+        <w:t xml:space="preserve">head</w:t>
+      </w:r>
+      <w:r>
+        <w:rPr>
+          <w:rStyle w:val="NormalTok"/>
+        </w:rPr>
+        <w:t xml:space="preserve">(</w:t>
+      </w:r>
+      <w:r>
+        <w:rPr>
+          <w:rStyle w:val="FunctionTok"/>
+        </w:rPr>
+        <w:t xml:space="preserve">unique</w:t>
+      </w:r>
+      <w:r>
+        <w:rPr>
+          <w:rStyle w:val="NormalTok"/>
+        </w:rPr>
+        <w:t xml:space="preserve">(schid), </w:t>
+      </w:r>
+      <w:r>
+        <w:rPr>
+          <w:rStyle w:val="DecValTok"/>
+        </w:rPr>
+        <w:t xml:space="preserve">5</w:t>
+      </w:r>
+      <w:r>
+        <w:rPr>
+          <w:rStyle w:val="NormalTok"/>
+        </w:rPr>
+        <w:t xml:space="preserve">))</w:t>
+      </w:r>
+      <w:r>
+        <w:br/>
+      </w:r>
+      <w:r>
+        <w:rPr>
+          <w:rStyle w:val="FunctionTok"/>
+        </w:rPr>
+        <w:t xml:space="preserve">head</w:t>
+      </w:r>
+      <w:r>
+        <w:rPr>
+          <w:rStyle w:val="NormalTok"/>
+        </w:rPr>
+        <w:t xml:space="preserve">(hsb_cat)</w:t>
+      </w:r>
+    </w:p>
+    <w:tbl>
+      <w:tblPr>
+        <w:tblStyle w:stlname="Table" w:val="Table"/>
+        <w:tblLayout w:type="autofit"/>
+        <w:jc w:val="center"/>
+        <w:tblW w:type="pct" w:w="5000"/>
+        <w:tblLook w:firstRow="1" w:lastRow="0" w:firstColumn="0" w:lastColumn="0" w:noHBand="0" w:noVBand="1"/>
+      </w:tblPr>
+      <w:tr>
+        <w:trPr>
+          <w:tblHeader/>
+        </w:trPr>
+        <w:tc>
+          <w:p>
+            <w:pPr>
+              <w:pStyle w:stlname="Normal" w:val="Normal"/>
+            </w:pPr>
+            <w:r>
+              <w:t>schid</w:t>
+            </w:r>
+          </w:p>
+        </w:tc>
+        <w:tc>
+          <w:p>
+            <w:pPr>
+              <w:pStyle w:stlname="Normal" w:val="Normal"/>
+            </w:pPr>
+            <w:r>
+              <w:t>minority</w:t>
+            </w:r>
+          </w:p>
+        </w:tc>
+        <w:tc>
+          <w:p>
+            <w:pPr>
+              <w:pStyle w:stlname="Normal" w:val="Normal"/>
+            </w:pPr>
+            <w:r>
+              <w:t>ses</w:t>
+            </w:r>
+          </w:p>
+        </w:tc>
+        <w:tc>
+          <w:p>
+            <w:pPr>
+              <w:pStyle w:stlname="Normal" w:val="Normal"/>
+            </w:pPr>
+            <w:r>
+              <w:t>mathach</w:t>
+            </w:r>
+          </w:p>
+        </w:tc>
+        <w:tc>
+          <w:p>
+            <w:pPr>
+              <w:pStyle w:stlname="Normal" w:val="Normal"/>
+            </w:pPr>
+            <w:r>
+              <w:t>schtype</w:t>
+            </w:r>
+          </w:p>
+        </w:tc>
+        <w:tc>
+          <w:p>
+            <w:pPr>
+              <w:pStyle w:stlname="Normal" w:val="Normal"/>
+            </w:pPr>
+            <w:r>
+              <w:t>mathcat</w:t>
+            </w:r>
+          </w:p>
+        </w:tc>
+        <w:tc>
+          <w:p>
+            <w:pPr>
+              <w:pStyle w:stlname="Normal" w:val="Normal"/>
+            </w:pPr>
+            <w:r>
+              <w:t>observation</w:t>
+            </w:r>
+          </w:p>
+        </w:tc>
+      </w:tr>
+      <w:tr>
+        <w:tc>
+          <w:p>
+            <w:pPr>
+              <w:pStyle w:stlname="Normal" w:val="Normal"/>
+            </w:pPr>
+            <w:r>
+              <w:t>1224</w:t>
+            </w:r>
+          </w:p>
+        </w:tc>
+        <w:tc>
+          <w:p>
+            <w:pPr>
+              <w:pStyle w:stlname="Normal" w:val="Normal"/>
+            </w:pPr>
+            <w:r>
+              <w:t>0</w:t>
+            </w:r>
+          </w:p>
+        </w:tc>
+        <w:tc>
+          <w:p>
+            <w:pPr>
+              <w:pStyle w:stlname="Normal" w:val="Normal"/>
+            </w:pPr>
+            <w:r>
+              <w:t>-1.528</w:t>
+            </w:r>
+          </w:p>
+        </w:tc>
+        <w:tc>
+          <w:p>
+            <w:pPr>
+              <w:pStyle w:stlname="Normal" w:val="Normal"/>
+            </w:pPr>
+            <w:r>
+              <w:t>5.876</w:t>
+            </w:r>
+          </w:p>
+        </w:tc>
+        <w:tc>
+          <w:p>
+            <w:pPr>
+              <w:pStyle w:stlname="Normal" w:val="Normal"/>
+            </w:pPr>
+            <w:r>
+              <w:t>0</w:t>
+            </w:r>
+          </w:p>
+        </w:tc>
+        <w:tc>
+          <w:p>
+            <w:pPr>
+              <w:pStyle w:stlname="Normal" w:val="Normal"/>
+            </w:pPr>
+            <w:r>
+              <w:t>Second</w:t>
+            </w:r>
+          </w:p>
+        </w:tc>
+        <w:tc>
+          <w:p>
+            <w:pPr>
+              <w:pStyle w:stlname="Normal" w:val="Normal"/>
+            </w:pPr>
+            <w:r>
+              <w:t>1</w:t>
+            </w:r>
+          </w:p>
+        </w:tc>
+      </w:tr>
+      <w:tr>
+        <w:tc>
+          <w:p>
+            <w:pPr>
+              <w:pStyle w:stlname="Normal" w:val="Normal"/>
+            </w:pPr>
+            <w:r>
+              <w:t>1224</w:t>
+            </w:r>
+          </w:p>
+        </w:tc>
+        <w:tc>
+          <w:p>
+            <w:pPr>
+              <w:pStyle w:stlname="Normal" w:val="Normal"/>
+            </w:pPr>
+            <w:r>
+              <w:t>0</w:t>
+            </w:r>
+          </w:p>
+        </w:tc>
+        <w:tc>
+          <w:p>
+            <w:pPr>
+              <w:pStyle w:stlname="Normal" w:val="Normal"/>
+            </w:pPr>
+            <w:r>
+              <w:t>-0.588</w:t>
+            </w:r>
+          </w:p>
+        </w:tc>
+        <w:tc>
+          <w:p>
+            <w:pPr>
+              <w:pStyle w:stlname="Normal" w:val="Normal"/>
+            </w:pPr>
+            <w:r>
+              <w:t>19.708</w:t>
+            </w:r>
+          </w:p>
+        </w:tc>
+        <w:tc>
+          <w:p>
+            <w:pPr>
+              <w:pStyle w:stlname="Normal" w:val="Normal"/>
+            </w:pPr>
+            <w:r>
+              <w:t>0</w:t>
+            </w:r>
+          </w:p>
+        </w:tc>
+        <w:tc>
+          <w:p>
+            <w:pPr>
+              <w:pStyle w:stlname="Normal" w:val="Normal"/>
+            </w:pPr>
+            <w:r>
+              <w:t>Fourth</w:t>
+            </w:r>
+          </w:p>
+        </w:tc>
+        <w:tc>
+          <w:p>
+            <w:pPr>
+              <w:pStyle w:stlname="Normal" w:val="Normal"/>
+            </w:pPr>
+            <w:r>
+              <w:t>2</w:t>
+            </w:r>
+          </w:p>
+        </w:tc>
+      </w:tr>
+      <w:tr>
+        <w:tc>
+          <w:p>
+            <w:pPr>
+              <w:pStyle w:stlname="Normal" w:val="Normal"/>
+            </w:pPr>
+            <w:r>
+              <w:t>1224</w:t>
+            </w:r>
+          </w:p>
+        </w:tc>
+        <w:tc>
+          <w:p>
+            <w:pPr>
+              <w:pStyle w:stlname="Normal" w:val="Normal"/>
+            </w:pPr>
+            <w:r>
+              <w:t>0</w:t>
+            </w:r>
+          </w:p>
+        </w:tc>
+        <w:tc>
+          <w:p>
+            <w:pPr>
+              <w:pStyle w:stlname="Normal" w:val="Normal"/>
+            </w:pPr>
+            <w:r>
+              <w:t>-0.528</w:t>
+            </w:r>
+          </w:p>
+        </w:tc>
+        <w:tc>
+          <w:p>
+            <w:pPr>
+              <w:pStyle w:stlname="Normal" w:val="Normal"/>
+            </w:pPr>
+            <w:r>
+              <w:t>20.349</w:t>
+            </w:r>
+          </w:p>
+        </w:tc>
+        <w:tc>
+          <w:p>
+            <w:pPr>
+              <w:pStyle w:stlname="Normal" w:val="Normal"/>
+            </w:pPr>
+            <w:r>
+              <w:t>0</w:t>
+            </w:r>
+          </w:p>
+        </w:tc>
+        <w:tc>
+          <w:p>
+            <w:pPr>
+              <w:pStyle w:stlname="Normal" w:val="Normal"/>
+            </w:pPr>
+            <w:r>
+              <w:t>Fourth</w:t>
+            </w:r>
+          </w:p>
+        </w:tc>
+        <w:tc>
+          <w:p>
+            <w:pPr>
+              <w:pStyle w:stlname="Normal" w:val="Normal"/>
+            </w:pPr>
+            <w:r>
+              <w:t>3</w:t>
+            </w:r>
+          </w:p>
+        </w:tc>
+      </w:tr>
+      <w:tr>
+        <w:tc>
+          <w:p>
+            <w:pPr>
+              <w:pStyle w:stlname="Normal" w:val="Normal"/>
+            </w:pPr>
+            <w:r>
+              <w:t>1224</w:t>
+            </w:r>
+          </w:p>
+        </w:tc>
+        <w:tc>
+          <w:p>
+            <w:pPr>
+              <w:pStyle w:stlname="Normal" w:val="Normal"/>
+            </w:pPr>
+            <w:r>
+              <w:t>0</w:t>
+            </w:r>
+          </w:p>
+        </w:tc>
+        <w:tc>
+          <w:p>
+            <w:pPr>
+              <w:pStyle w:stlname="Normal" w:val="Normal"/>
+            </w:pPr>
+            <w:r>
+              <w:t>-0.668</w:t>
+            </w:r>
+          </w:p>
+        </w:tc>
+        <w:tc>
+          <w:p>
+            <w:pPr>
+              <w:pStyle w:stlname="Normal" w:val="Normal"/>
+            </w:pPr>
+            <w:r>
+              <w:t>8.781</w:t>
+            </w:r>
+          </w:p>
+        </w:tc>
+        <w:tc>
+          <w:p>
+            <w:pPr>
+              <w:pStyle w:stlname="Normal" w:val="Normal"/>
+            </w:pPr>
+            <w:r>
+              <w:t>0</w:t>
+            </w:r>
+          </w:p>
+        </w:tc>
+        <w:tc>
+          <w:p>
+            <w:pPr>
+              <w:pStyle w:stlname="Normal" w:val="Normal"/>
+            </w:pPr>
+            <w:r>
+              <w:t>Second</w:t>
+            </w:r>
+          </w:p>
+        </w:tc>
+        <w:tc>
+          <w:p>
+            <w:pPr>
+              <w:pStyle w:stlname="Normal" w:val="Normal"/>
+            </w:pPr>
+            <w:r>
+              <w:t>4</w:t>
+            </w:r>
+          </w:p>
+        </w:tc>
+      </w:tr>
+      <w:tr>
+        <w:tc>
+          <w:p>
+            <w:pPr>
+              <w:pStyle w:stlname="Normal" w:val="Normal"/>
+            </w:pPr>
+            <w:r>
+              <w:t>1224</w:t>
+            </w:r>
+          </w:p>
+        </w:tc>
+        <w:tc>
+          <w:p>
+            <w:pPr>
+              <w:pStyle w:stlname="Normal" w:val="Normal"/>
+            </w:pPr>
+            <w:r>
+              <w:t>0</w:t>
+            </w:r>
+          </w:p>
+        </w:tc>
+        <w:tc>
+          <w:p>
+            <w:pPr>
+              <w:pStyle w:stlname="Normal" w:val="Normal"/>
+            </w:pPr>
+            <w:r>
+              <w:t>-0.158</w:t>
+            </w:r>
+          </w:p>
+        </w:tc>
+        <w:tc>
+          <w:p>
+            <w:pPr>
+              <w:pStyle w:stlname="Normal" w:val="Normal"/>
+            </w:pPr>
+            <w:r>
+              <w:t>17.898</w:t>
+            </w:r>
+          </w:p>
+        </w:tc>
+        <w:tc>
+          <w:p>
+            <w:pPr>
+              <w:pStyle w:stlname="Normal" w:val="Normal"/>
+            </w:pPr>
+            <w:r>
+              <w:t>0</w:t>
+            </w:r>
+          </w:p>
+        </w:tc>
+        <w:tc>
+          <w:p>
+            <w:pPr>
+              <w:pStyle w:stlname="Normal" w:val="Normal"/>
+            </w:pPr>
+            <w:r>
+              <w:t>Third</w:t>
+            </w:r>
+          </w:p>
+        </w:tc>
+        <w:tc>
+          <w:p>
+            <w:pPr>
+              <w:pStyle w:stlname="Normal" w:val="Normal"/>
+            </w:pPr>
+            <w:r>
+              <w:t>5</w:t>
+            </w:r>
+          </w:p>
+        </w:tc>
+      </w:tr>
+      <w:tr>
+        <w:tc>
+          <w:p>
+            <w:pPr>
+              <w:pStyle w:stlname="Normal" w:val="Normal"/>
+            </w:pPr>
+            <w:r>
+              <w:t>1224</w:t>
+            </w:r>
+          </w:p>
+        </w:tc>
+        <w:tc>
+          <w:p>
+            <w:pPr>
+              <w:pStyle w:stlname="Normal" w:val="Normal"/>
+            </w:pPr>
+            <w:r>
+              <w:t>0</w:t>
+            </w:r>
+          </w:p>
+        </w:tc>
+        <w:tc>
+          <w:p>
+            <w:pPr>
+              <w:pStyle w:stlname="Normal" w:val="Normal"/>
+            </w:pPr>
+            <w:r>
+              <w:t>0.022</w:t>
+            </w:r>
+          </w:p>
+        </w:tc>
+        <w:tc>
+          <w:p>
+            <w:pPr>
+              <w:pStyle w:stlname="Normal" w:val="Normal"/>
+            </w:pPr>
+            <w:r>
+              <w:t>4.583</w:t>
+            </w:r>
+          </w:p>
+        </w:tc>
+        <w:tc>
+          <w:p>
+            <w:pPr>
+              <w:pStyle w:stlname="Normal" w:val="Normal"/>
+            </w:pPr>
+            <w:r>
+              <w:t>0</w:t>
+            </w:r>
+          </w:p>
+        </w:tc>
+        <w:tc>
+          <w:p>
+            <w:pPr>
+              <w:pStyle w:stlname="Normal" w:val="Normal"/>
+            </w:pPr>
+            <w:r>
+              <w:t>Second</w:t>
+            </w:r>
+          </w:p>
+        </w:tc>
+        <w:tc>
+          <w:p>
+            <w:pPr>
+              <w:pStyle w:stlname="Normal" w:val="Normal"/>
+            </w:pPr>
+            <w:r>
+              <w:t>6</w:t>
+            </w:r>
+          </w:p>
+        </w:tc>
+      </w:tr>
+    </w:tbl>
+    <w:p>
+      <w:pPr>
+        <w:pStyle w:val="FirstParagraph"/>
+      </w:pPr>
+      <w:r>
+        <w:t xml:space="preserve">For our example model, we are using</w:t>
+      </w:r>
+      <w:r>
+        <w:t xml:space="preserve"> </w:t>
+      </w:r>
+      <w:r>
+        <w:rPr>
+          <w:rStyle w:val="VerbatimChar"/>
+        </w:rPr>
+        <w:t xml:space="preserve">mathcat</w:t>
+      </w:r>
+      <w:r>
+        <w:t xml:space="preserve"> </w:t>
+      </w:r>
+      <w:r>
+        <w:t xml:space="preserve">as a multinomial response variable with</w:t>
+      </w:r>
+      <w:r>
+        <w:t xml:space="preserve"> </w:t>
+      </w:r>
+      <m:oMath>
+        <m:r>
+          <m:t>Q</m:t>
+        </m:r>
+        <m:r>
+          <m:rPr>
+            <m:sty m:val="p"/>
+          </m:rPr>
+          <m:t>=</m:t>
+        </m:r>
+        <m:r>
+          <m:t>4</m:t>
+        </m:r>
+      </m:oMath>
+      <w:r>
+        <w:t xml:space="preserve"> </w:t>
+      </w:r>
+      <w:r>
+        <w:t xml:space="preserve">possible values.</w:t>
+      </w:r>
+      <w:r>
+        <w:t xml:space="preserve"> </w:t>
+      </w:r>
+      <w:r>
+        <w:t xml:space="preserve">As covariates, we have</w:t>
+      </w:r>
+      <w:r>
+        <w:t xml:space="preserve"> </w:t>
+      </w:r>
+      <w:r>
+        <w:rPr>
+          <w:rStyle w:val="VerbatimChar"/>
+        </w:rPr>
+        <w:t xml:space="preserve">minority</w:t>
+      </w:r>
+      <w:r>
+        <w:t xml:space="preserve"> </w:t>
+      </w:r>
+      <w:r>
+        <w:t xml:space="preserve">and</w:t>
+      </w:r>
+      <w:r>
+        <w:t xml:space="preserve"> </w:t>
+      </w:r>
+      <w:r>
+        <w:rPr>
+          <w:rStyle w:val="VerbatimChar"/>
+        </w:rPr>
+        <w:t xml:space="preserve">ses</w:t>
+      </w:r>
+      <w:r>
+        <w:t xml:space="preserve"> </w:t>
+      </w:r>
+      <w:r>
+        <w:t xml:space="preserve">while</w:t>
+      </w:r>
+      <w:r>
+        <w:t xml:space="preserve"> </w:t>
+      </w:r>
+      <w:r>
+        <w:rPr>
+          <w:rStyle w:val="VerbatimChar"/>
+        </w:rPr>
+        <w:t xml:space="preserve">schtype</w:t>
+      </w:r>
+      <w:r>
+        <w:t xml:space="preserve"> </w:t>
+      </w:r>
+      <w:r>
+        <w:t xml:space="preserve">serves as our predictor of interest.</w:t>
+      </w:r>
+      <w:r>
+        <w:t xml:space="preserve"> </w:t>
+      </w:r>
+      <w:r>
+        <w:t xml:space="preserve">Individual observations are clustered within the school variable</w:t>
+      </w:r>
+      <w:r>
+        <w:t xml:space="preserve"> </w:t>
+      </w:r>
+      <w:r>
+        <w:rPr>
+          <w:rStyle w:val="VerbatimChar"/>
+        </w:rPr>
+        <w:t xml:space="preserve">schid</w:t>
+      </w:r>
+      <w:r>
+        <w:t xml:space="preserve">.</w:t>
+      </w:r>
+      <w:r>
+        <w:t xml:space="preserve"> </w:t>
+      </w:r>
+      <w:r>
+        <w:t xml:space="preserve">If our response variable was instead a quantitative variable, we could model this relationship using</w:t>
+      </w:r>
+      <w:r>
+        <w:t xml:space="preserve"> </w:t>
+      </w:r>
+      <w:r>
+        <w:rPr>
+          <w:rStyle w:val="VerbatimChar"/>
+        </w:rPr>
+        <w:t xml:space="preserve">lme4</w:t>
+      </w:r>
+      <w:r>
+        <w:t xml:space="preserve"> </w:t>
+      </w:r>
+      <w:r>
+        <w:t xml:space="preserve">model formula specifications as:</w:t>
+      </w:r>
+    </w:p>
+    <w:p>
+      <w:pPr>
+        <w:pStyle w:val="Corpsdetexte"/>
+      </w:pPr>
+      <m:oMathPara>
+        <m:oMathParaPr>
+          <m:jc m:val="center"/>
+        </m:oMathParaPr>
+        <m:oMath>
+          <m:r>
+            <m:t>m</m:t>
+          </m:r>
+          <m:r>
+            <m:t>a</m:t>
+          </m:r>
+          <m:r>
+            <m:t>t</m:t>
+          </m:r>
+          <m:r>
+            <m:t>c</m:t>
+          </m:r>
+          <m:r>
+            <m:t>h</m:t>
+          </m:r>
+          <m:r>
+            <m:t>a</m:t>
+          </m:r>
+          <m:r>
+            <m:t>t</m:t>
+          </m:r>
+          <m:r>
+            <m:rPr>
+              <m:sty m:val="p"/>
+            </m:rPr>
+            <m:t>∼</m:t>
+          </m:r>
+          <m:r>
+            <m:t>m</m:t>
+          </m:r>
+          <m:r>
+            <m:t>i</m:t>
+          </m:r>
+          <m:r>
+            <m:t>n</m:t>
+          </m:r>
+          <m:r>
+            <m:t>o</m:t>
+          </m:r>
+          <m:r>
+            <m:t>r</m:t>
+          </m:r>
+          <m:r>
+            <m:t>i</m:t>
+          </m:r>
+          <m:r>
+            <m:t>t</m:t>
+          </m:r>
+          <m:r>
+            <m:t>y</m:t>
+          </m:r>
+          <m:r>
+            <m:rPr>
+              <m:sty m:val="p"/>
+            </m:rPr>
+            <m:t>+</m:t>
+          </m:r>
+          <m:r>
+            <m:t>s</m:t>
+          </m:r>
+          <m:r>
+            <m:t>e</m:t>
+          </m:r>
+          <m:r>
+            <m:t>s</m:t>
+          </m:r>
+          <m:r>
+            <m:rPr>
+              <m:sty m:val="p"/>
+            </m:rPr>
+            <m:t>+</m:t>
+          </m:r>
+          <m:r>
+            <m:t>s</m:t>
+          </m:r>
+          <m:r>
+            <m:t>c</m:t>
+          </m:r>
+          <m:r>
+            <m:t>h</m:t>
+          </m:r>
+          <m:r>
+            <m:t>t</m:t>
+          </m:r>
+          <m:r>
+            <m:t>y</m:t>
+          </m:r>
+          <m:r>
+            <m:t>p</m:t>
+          </m:r>
+          <m:r>
+            <m:t>e</m:t>
+          </m:r>
+          <m:r>
+            <m:rPr>
+              <m:sty m:val="p"/>
+            </m:rPr>
+            <m:t>+</m:t>
+          </m:r>
+          <m:r>
+            <m:rPr>
+              <m:sty m:val="p"/>
+            </m:rPr>
+            <m:t>(</m:t>
+          </m:r>
+          <m:r>
+            <m:t>1</m:t>
+          </m:r>
+          <m:r>
+            <m:rPr>
+              <m:sty m:val="p"/>
+            </m:rPr>
+            <m:t>|</m:t>
+          </m:r>
+          <m:r>
+            <m:t>s</m:t>
+          </m:r>
+          <m:r>
+            <m:t>c</m:t>
+          </m:r>
+          <m:r>
+            <m:t>h</m:t>
+          </m:r>
+          <m:r>
+            <m:t>i</m:t>
+          </m:r>
+          <m:r>
+            <m:t>d</m:t>
+          </m:r>
+          <m:r>
+            <m:rPr>
+              <m:sty m:val="p"/>
+            </m:rPr>
+            <m:t>)</m:t>
+          </m:r>
+        </m:oMath>
+      </m:oMathPara>
+    </w:p>
+    <w:p>
+      <w:pPr>
+        <w:pStyle w:val="FirstParagraph"/>
+      </w:pPr>
+      <w:r>
+        <w:t xml:space="preserve">However, we can’t actually run this model using</w:t>
+      </w:r>
+      <w:r>
+        <w:t xml:space="preserve"> </w:t>
+      </w:r>
+      <w:r>
+        <w:rPr>
+          <w:rStyle w:val="VerbatimChar"/>
+        </w:rPr>
+        <w:t xml:space="preserve">lmer</w:t>
+      </w:r>
+      <w:r>
+        <w:t xml:space="preserve"> </w:t>
+      </w:r>
+      <w:r>
+        <w:t xml:space="preserve">as only numeric responses are supported.</w:t>
+      </w:r>
+    </w:p>
+    <w:p>
+      <w:pPr>
+        <w:pStyle w:val="SourceCode"/>
+      </w:pPr>
+      <w:r>
+        <w:rPr>
+          <w:rStyle w:val="NormalTok"/>
+        </w:rPr>
+        <w:t xml:space="preserve">lme4</w:t>
+      </w:r>
+      <w:r>
+        <w:rPr>
+          <w:rStyle w:val="SpecialCharTok"/>
+        </w:rPr>
+        <w:t xml:space="preserve">::</w:t>
+      </w:r>
+      <w:r>
+        <w:rPr>
+          <w:rStyle w:val="FunctionTok"/>
+        </w:rPr>
+        <w:t xml:space="preserve">lmer</w:t>
+      </w:r>
+      <w:r>
+        <w:rPr>
+          <w:rStyle w:val="NormalTok"/>
+        </w:rPr>
+        <w:t xml:space="preserve">(mathcat </w:t>
+      </w:r>
+      <w:r>
+        <w:rPr>
+          <w:rStyle w:val="SpecialCharTok"/>
+        </w:rPr>
+        <w:t xml:space="preserve">~</w:t>
+      </w:r>
+      <w:r>
+        <w:rPr>
+          <w:rStyle w:val="NormalTok"/>
+        </w:rPr>
+        <w:t xml:space="preserve"> minority </w:t>
+      </w:r>
+      <w:r>
+        <w:rPr>
+          <w:rStyle w:val="SpecialCharTok"/>
+        </w:rPr>
+        <w:t xml:space="preserve">+</w:t>
+      </w:r>
+      <w:r>
+        <w:rPr>
+          <w:rStyle w:val="NormalTok"/>
+        </w:rPr>
+        <w:t xml:space="preserve"> ses </w:t>
+      </w:r>
+      <w:r>
+        <w:rPr>
+          <w:rStyle w:val="SpecialCharTok"/>
+        </w:rPr>
+        <w:t xml:space="preserve">+</w:t>
+      </w:r>
+      <w:r>
+        <w:rPr>
+          <w:rStyle w:val="NormalTok"/>
+        </w:rPr>
+        <w:t xml:space="preserve"> schtype </w:t>
+      </w:r>
+      <w:r>
+        <w:rPr>
+          <w:rStyle w:val="SpecialCharTok"/>
+        </w:rPr>
+        <w:t xml:space="preserve">+</w:t>
+      </w:r>
+      <w:r>
+        <w:rPr>
+          <w:rStyle w:val="NormalTok"/>
+        </w:rPr>
+        <w:t xml:space="preserve"> (</w:t>
+      </w:r>
+      <w:r>
+        <w:rPr>
+          <w:rStyle w:val="DecValTok"/>
+        </w:rPr>
+        <w:t xml:space="preserve">1</w:t>
+      </w:r>
+      <w:r>
+        <w:rPr>
+          <w:rStyle w:val="NormalTok"/>
+        </w:rPr>
+        <w:t xml:space="preserve"> </w:t>
+      </w:r>
+      <w:r>
+        <w:rPr>
+          <w:rStyle w:val="SpecialCharTok"/>
+        </w:rPr>
+        <w:t xml:space="preserve">|</w:t>
+      </w:r>
+      <w:r>
+        <w:rPr>
+          <w:rStyle w:val="NormalTok"/>
+        </w:rPr>
+        <w:t xml:space="preserve"> schid), </w:t>
+      </w:r>
+      <w:r>
+        <w:rPr>
+          <w:rStyle w:val="AttributeTok"/>
+        </w:rPr>
+        <w:t xml:space="preserve">data =</w:t>
+      </w:r>
+      <w:r>
+        <w:rPr>
+          <w:rStyle w:val="NormalTok"/>
+        </w:rPr>
+        <w:t xml:space="preserve"> hsb_cat)</w:t>
+      </w:r>
+    </w:p>
+    <w:p>
+      <w:pPr>
+        <w:pStyle w:val="SourceCode"/>
+      </w:pPr>
+      <w:r>
+        <w:rPr>
+          <w:rStyle w:val="VerbatimChar"/>
+        </w:rPr>
+        <w:t xml:space="preserve">## Error in mkRespMod(fr, REML = REMLpass): response must be numeric</w:t>
+      </w:r>
+    </w:p>
+    <w:p>
+      <w:pPr>
+        <w:pStyle w:val="FirstParagraph"/>
+      </w:pPr>
+      <w:r>
+        <w:t xml:space="preserve">Poisson regression models are designed to model count data and so we must convert our categorical response variable into long count data.</w:t>
+      </w:r>
+      <w:r>
+        <w:t xml:space="preserve"> </w:t>
+      </w:r>
+      <w:r>
+        <w:t xml:space="preserve">Practically speaking, this means transforming each row observation into</w:t>
+      </w:r>
+      <w:r>
+        <w:t xml:space="preserve"> </w:t>
+      </w:r>
+      <m:oMath>
+        <m:r>
+          <m:t>Q</m:t>
+        </m:r>
+      </m:oMath>
+      <w:r>
+        <w:t xml:space="preserve"> </w:t>
+      </w:r>
+      <w:r>
+        <w:t xml:space="preserve">rows for each level of the categorical response variable, adding a</w:t>
+      </w:r>
+      <w:r>
+        <w:t xml:space="preserve"> </w:t>
+      </w:r>
+      <w:r>
+        <w:rPr>
+          <w:rStyle w:val="VerbatimChar"/>
+        </w:rPr>
+        <w:t xml:space="preserve">count</w:t>
+      </w:r>
+      <w:r>
+        <w:t xml:space="preserve"> </w:t>
+      </w:r>
+      <w:r>
+        <w:t xml:space="preserve">column that is 1 for the corresponding category and 0 otherwise.</w:t>
+      </w:r>
+    </w:p>
+    <w:p>
+      <w:pPr>
+        <w:pStyle w:val="SourceCode"/>
+      </w:pPr>
+      <w:r>
+        <w:rPr>
+          <w:rStyle w:val="NormalTok"/>
+        </w:rPr>
+        <w:t xml:space="preserve">hsb_count </w:t>
+      </w:r>
+      <w:r>
+        <w:rPr>
+          <w:rStyle w:val="OtherTok"/>
+        </w:rPr>
+        <w:t xml:space="preserve">&lt;-</w:t>
+      </w:r>
+      <w:r>
+        <w:rPr>
+          <w:rStyle w:val="NormalTok"/>
+        </w:rPr>
+        <w:t xml:space="preserve"> hsb_cat </w:t>
+      </w:r>
+      <w:r>
+        <w:rPr>
+          <w:rStyle w:val="SpecialCharTok"/>
+        </w:rPr>
+        <w:t xml:space="preserve">%&gt;%</w:t>
+      </w:r>
+      <w:r>
+        <w:br/>
+      </w:r>
+      <w:r>
+        <w:rPr>
+          <w:rStyle w:val="NormalTok"/>
+        </w:rPr>
+        <w:t xml:space="preserve">  fastDummies</w:t>
+      </w:r>
+      <w:r>
+        <w:rPr>
+          <w:rStyle w:val="SpecialCharTok"/>
+        </w:rPr>
+        <w:t xml:space="preserve">::</w:t>
+      </w:r>
+      <w:r>
+        <w:rPr>
+          <w:rStyle w:val="FunctionTok"/>
+        </w:rPr>
+        <w:t xml:space="preserve">dummy_cols</w:t>
+      </w:r>
+      <w:r>
+        <w:rPr>
+          <w:rStyle w:val="NormalTok"/>
+        </w:rPr>
+        <w:t xml:space="preserve">(</w:t>
+      </w:r>
+      <w:r>
+        <w:rPr>
+          <w:rStyle w:val="StringTok"/>
+        </w:rPr>
+        <w:t xml:space="preserve">"mathcat"</w:t>
+      </w:r>
+      <w:r>
+        <w:rPr>
+          <w:rStyle w:val="NormalTok"/>
+        </w:rPr>
+        <w:t xml:space="preserve">, </w:t>
+      </w:r>
+      <w:r>
+        <w:rPr>
+          <w:rStyle w:val="AttributeTok"/>
+        </w:rPr>
+        <w:t xml:space="preserve">remove_selected_columns =</w:t>
+      </w:r>
+      <w:r>
+        <w:rPr>
+          <w:rStyle w:val="NormalTok"/>
+        </w:rPr>
+        <w:t xml:space="preserve"> </w:t>
+      </w:r>
+      <w:r>
+        <w:rPr>
+          <w:rStyle w:val="ConstantTok"/>
+        </w:rPr>
+        <w:t xml:space="preserve">TRUE</w:t>
+      </w:r>
+      <w:r>
+        <w:rPr>
+          <w:rStyle w:val="NormalTok"/>
+        </w:rPr>
+        <w:t xml:space="preserve">) </w:t>
+      </w:r>
+      <w:r>
+        <w:rPr>
+          <w:rStyle w:val="SpecialCharTok"/>
+        </w:rPr>
+        <w:t xml:space="preserve">%&gt;%</w:t>
+      </w:r>
+      <w:r>
+        <w:br/>
+      </w:r>
+      <w:r>
+        <w:rPr>
+          <w:rStyle w:val="NormalTok"/>
+        </w:rPr>
+        <w:t xml:space="preserve">  </w:t>
+      </w:r>
+      <w:r>
+        <w:rPr>
+          <w:rStyle w:val="FunctionTok"/>
+        </w:rPr>
+        <w:t xml:space="preserve">pivot_longer</w:t>
+      </w:r>
+      <w:r>
+        <w:rPr>
+          <w:rStyle w:val="NormalTok"/>
+        </w:rPr>
+        <w:t xml:space="preserve">(</w:t>
+      </w:r>
+      <w:r>
+        <w:br/>
+      </w:r>
+      <w:r>
+        <w:rPr>
+          <w:rStyle w:val="NormalTok"/>
+        </w:rPr>
+        <w:t xml:space="preserve">    </w:t>
+      </w:r>
+      <w:r>
+        <w:rPr>
+          <w:rStyle w:val="AttributeTok"/>
+        </w:rPr>
+        <w:t xml:space="preserve">cols =</w:t>
+      </w:r>
+      <w:r>
+        <w:rPr>
+          <w:rStyle w:val="NormalTok"/>
+        </w:rPr>
+        <w:t xml:space="preserve"> </w:t>
+      </w:r>
+      <w:r>
+        <w:rPr>
+          <w:rStyle w:val="FunctionTok"/>
+        </w:rPr>
+        <w:t xml:space="preserve">starts_with</w:t>
+      </w:r>
+      <w:r>
+        <w:rPr>
+          <w:rStyle w:val="NormalTok"/>
+        </w:rPr>
+        <w:t xml:space="preserve">(</w:t>
+      </w:r>
+      <w:r>
+        <w:rPr>
+          <w:rStyle w:val="StringTok"/>
+        </w:rPr>
+        <w:t xml:space="preserve">"mathcat_"</w:t>
+      </w:r>
+      <w:r>
+        <w:rPr>
+          <w:rStyle w:val="NormalTok"/>
+        </w:rPr>
+        <w:t xml:space="preserve">),</w:t>
+      </w:r>
+      <w:r>
+        <w:br/>
+      </w:r>
+      <w:r>
+        <w:rPr>
+          <w:rStyle w:val="NormalTok"/>
+        </w:rPr>
+        <w:t xml:space="preserve">    </w:t>
+      </w:r>
+      <w:r>
+        <w:rPr>
+          <w:rStyle w:val="AttributeTok"/>
+        </w:rPr>
+        <w:t xml:space="preserve">names_to =</w:t>
+      </w:r>
+      <w:r>
+        <w:rPr>
+          <w:rStyle w:val="NormalTok"/>
+        </w:rPr>
+        <w:t xml:space="preserve"> </w:t>
+      </w:r>
+      <w:r>
+        <w:rPr>
+          <w:rStyle w:val="StringTok"/>
+        </w:rPr>
+        <w:t xml:space="preserve">"mathcat"</w:t>
+      </w:r>
+      <w:r>
+        <w:rPr>
+          <w:rStyle w:val="NormalTok"/>
+        </w:rPr>
+        <w:t xml:space="preserve">,</w:t>
+      </w:r>
+      <w:r>
+        <w:br/>
+      </w:r>
+      <w:r>
+        <w:rPr>
+          <w:rStyle w:val="NormalTok"/>
+        </w:rPr>
+        <w:t xml:space="preserve">    </w:t>
+      </w:r>
+      <w:r>
+        <w:rPr>
+          <w:rStyle w:val="AttributeTok"/>
+        </w:rPr>
+        <w:t xml:space="preserve">names_transform =</w:t>
+      </w:r>
+      <w:r>
+        <w:rPr>
+          <w:rStyle w:val="NormalTok"/>
+        </w:rPr>
+        <w:t xml:space="preserve"> \(x) </w:t>
+      </w:r>
+      <w:r>
+        <w:rPr>
+          <w:rStyle w:val="FunctionTok"/>
+        </w:rPr>
+        <w:t xml:space="preserve">factor</w:t>
+      </w:r>
+      <w:r>
+        <w:rPr>
+          <w:rStyle w:val="NormalTok"/>
+        </w:rPr>
+        <w:t xml:space="preserve">(</w:t>
+      </w:r>
+      <w:r>
+        <w:rPr>
+          <w:rStyle w:val="FunctionTok"/>
+        </w:rPr>
+        <w:t xml:space="preserve">str_remove</w:t>
+      </w:r>
+      <w:r>
+        <w:rPr>
+          <w:rStyle w:val="NormalTok"/>
+        </w:rPr>
+        <w:t xml:space="preserve">(x, </w:t>
+      </w:r>
+      <w:r>
+        <w:rPr>
+          <w:rStyle w:val="StringTok"/>
+        </w:rPr>
+        <w:t xml:space="preserve">"mathcat_"</w:t>
+      </w:r>
+      <w:r>
+        <w:rPr>
+          <w:rStyle w:val="NormalTok"/>
+        </w:rPr>
+        <w:t xml:space="preserve">),</w:t>
+      </w:r>
+      <w:r>
+        <w:br/>
+      </w:r>
+      <w:r>
+        <w:rPr>
+          <w:rStyle w:val="NormalTok"/>
+        </w:rPr>
+        <w:t xml:space="preserve">      </w:t>
+      </w:r>
+      <w:r>
+        <w:rPr>
+          <w:rStyle w:val="AttributeTok"/>
+        </w:rPr>
+        <w:t xml:space="preserve">levels =</w:t>
+      </w:r>
+      <w:r>
+        <w:rPr>
+          <w:rStyle w:val="NormalTok"/>
+        </w:rPr>
+        <w:t xml:space="preserve"> </w:t>
+      </w:r>
+      <w:r>
+        <w:rPr>
+          <w:rStyle w:val="FunctionTok"/>
+        </w:rPr>
+        <w:t xml:space="preserve">c</w:t>
+      </w:r>
+      <w:r>
+        <w:rPr>
+          <w:rStyle w:val="NormalTok"/>
+        </w:rPr>
+        <w:t xml:space="preserve">(</w:t>
+      </w:r>
+      <w:r>
+        <w:rPr>
+          <w:rStyle w:val="StringTok"/>
+        </w:rPr>
+        <w:t xml:space="preserve">"First"</w:t>
+      </w:r>
+      <w:r>
+        <w:rPr>
+          <w:rStyle w:val="NormalTok"/>
+        </w:rPr>
+        <w:t xml:space="preserve">, </w:t>
+      </w:r>
+      <w:r>
+        <w:rPr>
+          <w:rStyle w:val="StringTok"/>
+        </w:rPr>
+        <w:t xml:space="preserve">"Second"</w:t>
+      </w:r>
+      <w:r>
+        <w:rPr>
+          <w:rStyle w:val="NormalTok"/>
+        </w:rPr>
+        <w:t xml:space="preserve">, </w:t>
+      </w:r>
+      <w:r>
+        <w:rPr>
+          <w:rStyle w:val="StringTok"/>
+        </w:rPr>
+        <w:t xml:space="preserve">"Third"</w:t>
+      </w:r>
+      <w:r>
+        <w:rPr>
+          <w:rStyle w:val="NormalTok"/>
+        </w:rPr>
+        <w:t xml:space="preserve">, </w:t>
+      </w:r>
+      <w:r>
+        <w:rPr>
+          <w:rStyle w:val="StringTok"/>
+        </w:rPr>
+        <w:t xml:space="preserve">"Fourth"</w:t>
+      </w:r>
+      <w:r>
+        <w:rPr>
+          <w:rStyle w:val="NormalTok"/>
+        </w:rPr>
+        <w:t xml:space="preserve">)</w:t>
+      </w:r>
+      <w:r>
+        <w:br/>
+      </w:r>
+      <w:r>
+        <w:rPr>
+          <w:rStyle w:val="NormalTok"/>
+        </w:rPr>
+        <w:t xml:space="preserve">    ),</w:t>
+      </w:r>
+      <w:r>
+        <w:br/>
+      </w:r>
+      <w:r>
+        <w:rPr>
+          <w:rStyle w:val="NormalTok"/>
+        </w:rPr>
+        <w:t xml:space="preserve">    </w:t>
+      </w:r>
+      <w:r>
+        <w:rPr>
+          <w:rStyle w:val="AttributeTok"/>
+        </w:rPr>
+        <w:t xml:space="preserve">values_to =</w:t>
+      </w:r>
+      <w:r>
+        <w:rPr>
+          <w:rStyle w:val="NormalTok"/>
+        </w:rPr>
+        <w:t xml:space="preserve"> </w:t>
+      </w:r>
+      <w:r>
+        <w:rPr>
+          <w:rStyle w:val="StringTok"/>
+        </w:rPr>
+        <w:t xml:space="preserve">"count"</w:t>
+      </w:r>
+      <w:r>
+        <w:br/>
+      </w:r>
+      <w:r>
+        <w:rPr>
+          <w:rStyle w:val="NormalTok"/>
+        </w:rPr>
+        <w:t xml:space="preserve">  )</w:t>
+      </w:r>
+      <w:r>
+        <w:br/>
+      </w:r>
+      <w:r>
+        <w:rPr>
+          <w:rStyle w:val="FunctionTok"/>
+        </w:rPr>
+        <w:t xml:space="preserve">head</w:t>
+      </w:r>
+      <w:r>
+        <w:rPr>
+          <w:rStyle w:val="NormalTok"/>
+        </w:rPr>
+        <w:t xml:space="preserve">(hsb_count)</w:t>
+      </w:r>
+    </w:p>
+    <w:tbl>
+      <w:tblPr>
+        <w:tblStyle w:stlname="Table" w:val="Table"/>
+        <w:tblLayout w:type="autofit"/>
+        <w:jc w:val="center"/>
+        <w:tblW w:type="pct" w:w="5000"/>
+        <w:tblLook w:firstRow="1" w:lastRow="0" w:firstColumn="0" w:lastColumn="0" w:noHBand="0" w:noVBand="1"/>
+      </w:tblPr>
+      <w:tr>
+        <w:trPr>
+          <w:tblHeader/>
+        </w:trPr>
+        <w:tc>
+          <w:p>
+            <w:pPr>
+              <w:pStyle w:stlname="Normal" w:val="Normal"/>
+            </w:pPr>
+            <w:r>
+              <w:t>schid</w:t>
+            </w:r>
+          </w:p>
+        </w:tc>
+        <w:tc>
+          <w:p>
+            <w:pPr>
+              <w:pStyle w:stlname="Normal" w:val="Normal"/>
+            </w:pPr>
+            <w:r>
+              <w:t>minority</w:t>
+            </w:r>
+          </w:p>
+        </w:tc>
+        <w:tc>
+          <w:p>
+            <w:pPr>
+              <w:pStyle w:stlname="Normal" w:val="Normal"/>
+            </w:pPr>
+            <w:r>
+              <w:t>ses</w:t>
+            </w:r>
+          </w:p>
+        </w:tc>
+        <w:tc>
+          <w:p>
+            <w:pPr>
+              <w:pStyle w:stlname="Normal" w:val="Normal"/>
+            </w:pPr>
+            <w:r>
+              <w:t>mathach</w:t>
+            </w:r>
+          </w:p>
+        </w:tc>
+        <w:tc>
+          <w:p>
+            <w:pPr>
+              <w:pStyle w:stlname="Normal" w:val="Normal"/>
+            </w:pPr>
+            <w:r>
+              <w:t>schtype</w:t>
+            </w:r>
+          </w:p>
+        </w:tc>
+        <w:tc>
+          <w:p>
+            <w:pPr>
+              <w:pStyle w:stlname="Normal" w:val="Normal"/>
+            </w:pPr>
+            <w:r>
+              <w:t>observation</w:t>
+            </w:r>
+          </w:p>
+        </w:tc>
+        <w:tc>
+          <w:p>
+            <w:pPr>
+              <w:pStyle w:stlname="Normal" w:val="Normal"/>
+            </w:pPr>
+            <w:r>
+              <w:t>mathcat</w:t>
+            </w:r>
+          </w:p>
+        </w:tc>
+        <w:tc>
+          <w:p>
+            <w:pPr>
+              <w:pStyle w:stlname="Normal" w:val="Normal"/>
+            </w:pPr>
+            <w:r>
+              <w:t>count</w:t>
+            </w:r>
+          </w:p>
+        </w:tc>
+      </w:tr>
+      <w:tr>
+        <w:tc>
+          <w:p>
+            <w:pPr>
+              <w:pStyle w:stlname="Normal" w:val="Normal"/>
+            </w:pPr>
+            <w:r>
+              <w:t>1224</w:t>
+            </w:r>
+          </w:p>
+        </w:tc>
+        <w:tc>
+          <w:p>
+            <w:pPr>
+              <w:pStyle w:stlname="Normal" w:val="Normal"/>
+            </w:pPr>
+            <w:r>
+              <w:t>0</w:t>
+            </w:r>
+          </w:p>
+        </w:tc>
+        <w:tc>
+          <w:p>
+            <w:pPr>
+              <w:pStyle w:stlname="Normal" w:val="Normal"/>
+            </w:pPr>
+            <w:r>
+              <w:t>-1.528</w:t>
+            </w:r>
+          </w:p>
+        </w:tc>
+        <w:tc>
+          <w:p>
+            <w:pPr>
+              <w:pStyle w:stlname="Normal" w:val="Normal"/>
+            </w:pPr>
+            <w:r>
+              <w:t>5.876</w:t>
+            </w:r>
+          </w:p>
+        </w:tc>
+        <w:tc>
+          <w:p>
+            <w:pPr>
+              <w:pStyle w:stlname="Normal" w:val="Normal"/>
+            </w:pPr>
+            <w:r>
+              <w:t>0</w:t>
+            </w:r>
+          </w:p>
+        </w:tc>
+        <w:tc>
+          <w:p>
+            <w:pPr>
+              <w:pStyle w:stlname="Normal" w:val="Normal"/>
+            </w:pPr>
+            <w:r>
+              <w:t>1</w:t>
+            </w:r>
+          </w:p>
+        </w:tc>
+        <w:tc>
+          <w:p>
+            <w:pPr>
+              <w:pStyle w:stlname="Normal" w:val="Normal"/>
+            </w:pPr>
+            <w:r>
+              <w:t>First</w:t>
+            </w:r>
+          </w:p>
+        </w:tc>
+        <w:tc>
+          <w:p>
+            <w:pPr>
+              <w:pStyle w:stlname="Normal" w:val="Normal"/>
+            </w:pPr>
+            <w:r>
+              <w:t>0</w:t>
+            </w:r>
+          </w:p>
+        </w:tc>
+      </w:tr>
+      <w:tr>
+        <w:tc>
+          <w:p>
+            <w:pPr>
+              <w:pStyle w:stlname="Normal" w:val="Normal"/>
+            </w:pPr>
+            <w:r>
+              <w:t>1224</w:t>
+            </w:r>
+          </w:p>
+        </w:tc>
+        <w:tc>
+          <w:p>
+            <w:pPr>
+              <w:pStyle w:stlname="Normal" w:val="Normal"/>
+            </w:pPr>
+            <w:r>
+              <w:t>0</w:t>
+            </w:r>
+          </w:p>
+        </w:tc>
+        <w:tc>
+          <w:p>
+            <w:pPr>
+              <w:pStyle w:stlname="Normal" w:val="Normal"/>
+            </w:pPr>
+            <w:r>
+              <w:t>-1.528</w:t>
+            </w:r>
+          </w:p>
+        </w:tc>
+        <w:tc>
+          <w:p>
+            <w:pPr>
+              <w:pStyle w:stlname="Normal" w:val="Normal"/>
+            </w:pPr>
+            <w:r>
+              <w:t>5.876</w:t>
+            </w:r>
+          </w:p>
+        </w:tc>
+        <w:tc>
+          <w:p>
+            <w:pPr>
+              <w:pStyle w:stlname="Normal" w:val="Normal"/>
+            </w:pPr>
+            <w:r>
+              <w:t>0</w:t>
+            </w:r>
+          </w:p>
+        </w:tc>
+        <w:tc>
+          <w:p>
+            <w:pPr>
+              <w:pStyle w:stlname="Normal" w:val="Normal"/>
+            </w:pPr>
+            <w:r>
+              <w:t>1</w:t>
+            </w:r>
+          </w:p>
+        </w:tc>
+        <w:tc>
+          <w:p>
+            <w:pPr>
+              <w:pStyle w:stlname="Normal" w:val="Normal"/>
+            </w:pPr>
+            <w:r>
+              <w:t>Second</w:t>
+            </w:r>
+          </w:p>
+        </w:tc>
+        <w:tc>
+          <w:p>
+            <w:pPr>
+              <w:pStyle w:stlname="Normal" w:val="Normal"/>
+            </w:pPr>
+            <w:r>
+              <w:t>1</w:t>
+            </w:r>
+          </w:p>
+        </w:tc>
+      </w:tr>
+      <w:tr>
+        <w:tc>
+          <w:p>
+            <w:pPr>
+              <w:pStyle w:stlname="Normal" w:val="Normal"/>
+            </w:pPr>
+            <w:r>
+              <w:t>1224</w:t>
+            </w:r>
+          </w:p>
+        </w:tc>
+        <w:tc>
+          <w:p>
+            <w:pPr>
+              <w:pStyle w:stlname="Normal" w:val="Normal"/>
+            </w:pPr>
+            <w:r>
+              <w:t>0</w:t>
+            </w:r>
+          </w:p>
+        </w:tc>
+        <w:tc>
+          <w:p>
+            <w:pPr>
+              <w:pStyle w:stlname="Normal" w:val="Normal"/>
+            </w:pPr>
+            <w:r>
+              <w:t>-1.528</w:t>
+            </w:r>
+          </w:p>
+        </w:tc>
+        <w:tc>
+          <w:p>
+            <w:pPr>
+              <w:pStyle w:stlname="Normal" w:val="Normal"/>
+            </w:pPr>
+            <w:r>
+              <w:t>5.876</w:t>
+            </w:r>
+          </w:p>
+        </w:tc>
+        <w:tc>
+          <w:p>
+            <w:pPr>
+              <w:pStyle w:stlname="Normal" w:val="Normal"/>
+            </w:pPr>
+            <w:r>
+              <w:t>0</w:t>
+            </w:r>
+          </w:p>
+        </w:tc>
+        <w:tc>
+          <w:p>
+            <w:pPr>
+              <w:pStyle w:stlname="Normal" w:val="Normal"/>
+            </w:pPr>
+            <w:r>
+              <w:t>1</w:t>
+            </w:r>
+          </w:p>
+        </w:tc>
+        <w:tc>
+          <w:p>
+            <w:pPr>
+              <w:pStyle w:stlname="Normal" w:val="Normal"/>
+            </w:pPr>
+            <w:r>
+              <w:t>Third</w:t>
+            </w:r>
+          </w:p>
+        </w:tc>
+        <w:tc>
+          <w:p>
+            <w:pPr>
+              <w:pStyle w:stlname="Normal" w:val="Normal"/>
+            </w:pPr>
+            <w:r>
+              <w:t>0</w:t>
+            </w:r>
+          </w:p>
+        </w:tc>
+      </w:tr>
+      <w:tr>
+        <w:tc>
+          <w:p>
+            <w:pPr>
+              <w:pStyle w:stlname="Normal" w:val="Normal"/>
+            </w:pPr>
+            <w:r>
+              <w:t>1224</w:t>
+            </w:r>
+          </w:p>
+        </w:tc>
+        <w:tc>
+          <w:p>
+            <w:pPr>
+              <w:pStyle w:stlname="Normal" w:val="Normal"/>
+            </w:pPr>
+            <w:r>
+              <w:t>0</w:t>
+            </w:r>
+          </w:p>
+        </w:tc>
+        <w:tc>
+          <w:p>
+            <w:pPr>
+              <w:pStyle w:stlname="Normal" w:val="Normal"/>
+            </w:pPr>
+            <w:r>
+              <w:t>-1.528</w:t>
+            </w:r>
+          </w:p>
+        </w:tc>
+        <w:tc>
+          <w:p>
+            <w:pPr>
+              <w:pStyle w:stlname="Normal" w:val="Normal"/>
+            </w:pPr>
+            <w:r>
+              <w:t>5.876</w:t>
+            </w:r>
+          </w:p>
+        </w:tc>
+        <w:tc>
+          <w:p>
+            <w:pPr>
+              <w:pStyle w:stlname="Normal" w:val="Normal"/>
+            </w:pPr>
+            <w:r>
+              <w:t>0</w:t>
+            </w:r>
+          </w:p>
+        </w:tc>
+        <w:tc>
+          <w:p>
+            <w:pPr>
+              <w:pStyle w:stlname="Normal" w:val="Normal"/>
+            </w:pPr>
+            <w:r>
+              <w:t>1</w:t>
+            </w:r>
+          </w:p>
+        </w:tc>
+        <w:tc>
+          <w:p>
+            <w:pPr>
+              <w:pStyle w:stlname="Normal" w:val="Normal"/>
+            </w:pPr>
+            <w:r>
+              <w:t>Fourth</w:t>
+            </w:r>
+          </w:p>
+        </w:tc>
+        <w:tc>
+          <w:p>
+            <w:pPr>
+              <w:pStyle w:stlname="Normal" w:val="Normal"/>
+            </w:pPr>
+            <w:r>
+              <w:t>0</w:t>
+            </w:r>
+          </w:p>
+        </w:tc>
+      </w:tr>
+      <w:tr>
+        <w:tc>
+          <w:p>
+            <w:pPr>
+              <w:pStyle w:stlname="Normal" w:val="Normal"/>
+            </w:pPr>
+            <w:r>
+              <w:t>1224</w:t>
+            </w:r>
+          </w:p>
+        </w:tc>
+        <w:tc>
+          <w:p>
+            <w:pPr>
+              <w:pStyle w:stlname="Normal" w:val="Normal"/>
+            </w:pPr>
+            <w:r>
+              <w:t>0</w:t>
+            </w:r>
+          </w:p>
+        </w:tc>
+        <w:tc>
+          <w:p>
+            <w:pPr>
+              <w:pStyle w:stlname="Normal" w:val="Normal"/>
+            </w:pPr>
+            <w:r>
+              <w:t>-0.588</w:t>
+            </w:r>
+          </w:p>
+        </w:tc>
+        <w:tc>
+          <w:p>
+            <w:pPr>
+              <w:pStyle w:stlname="Normal" w:val="Normal"/>
+            </w:pPr>
+            <w:r>
+              <w:t>19.708</w:t>
+            </w:r>
+          </w:p>
+        </w:tc>
+        <w:tc>
+          <w:p>
+            <w:pPr>
+              <w:pStyle w:stlname="Normal" w:val="Normal"/>
+            </w:pPr>
+            <w:r>
+              <w:t>0</w:t>
+            </w:r>
+          </w:p>
+        </w:tc>
+        <w:tc>
+          <w:p>
+            <w:pPr>
+              <w:pStyle w:stlname="Normal" w:val="Normal"/>
+            </w:pPr>
+            <w:r>
+              <w:t>2</w:t>
+            </w:r>
+          </w:p>
+        </w:tc>
+        <w:tc>
+          <w:p>
+            <w:pPr>
+              <w:pStyle w:stlname="Normal" w:val="Normal"/>
+            </w:pPr>
+            <w:r>
+              <w:t>First</w:t>
+            </w:r>
+          </w:p>
+        </w:tc>
+        <w:tc>
+          <w:p>
+            <w:pPr>
+              <w:pStyle w:stlname="Normal" w:val="Normal"/>
+            </w:pPr>
+            <w:r>
+              <w:t>0</w:t>
+            </w:r>
+          </w:p>
+        </w:tc>
+      </w:tr>
+      <w:tr>
+        <w:tc>
+          <w:p>
+            <w:pPr>
+              <w:pStyle w:stlname="Normal" w:val="Normal"/>
+            </w:pPr>
+            <w:r>
+              <w:t>1224</w:t>
+            </w:r>
+          </w:p>
+        </w:tc>
+        <w:tc>
+          <w:p>
+            <w:pPr>
+              <w:pStyle w:stlname="Normal" w:val="Normal"/>
+            </w:pPr>
+            <w:r>
+              <w:t>0</w:t>
+            </w:r>
+          </w:p>
+        </w:tc>
+        <w:tc>
+          <w:p>
+            <w:pPr>
+              <w:pStyle w:stlname="Normal" w:val="Normal"/>
+            </w:pPr>
+            <w:r>
+              <w:t>-0.588</w:t>
+            </w:r>
+          </w:p>
+        </w:tc>
+        <w:tc>
+          <w:p>
+            <w:pPr>
+              <w:pStyle w:stlname="Normal" w:val="Normal"/>
+            </w:pPr>
+            <w:r>
+              <w:t>19.708</w:t>
+            </w:r>
+          </w:p>
+        </w:tc>
+        <w:tc>
+          <w:p>
+            <w:pPr>
+              <w:pStyle w:stlname="Normal" w:val="Normal"/>
+            </w:pPr>
+            <w:r>
+              <w:t>0</w:t>
+            </w:r>
+          </w:p>
+        </w:tc>
+        <w:tc>
+          <w:p>
+            <w:pPr>
+              <w:pStyle w:stlname="Normal" w:val="Normal"/>
+            </w:pPr>
+            <w:r>
+              <w:t>2</w:t>
+            </w:r>
+          </w:p>
+        </w:tc>
+        <w:tc>
+          <w:p>
+            <w:pPr>
+              <w:pStyle w:stlname="Normal" w:val="Normal"/>
+            </w:pPr>
+            <w:r>
+              <w:t>Second</w:t>
+            </w:r>
+          </w:p>
+        </w:tc>
+        <w:tc>
+          <w:p>
+            <w:pPr>
+              <w:pStyle w:stlname="Normal" w:val="Normal"/>
+            </w:pPr>
+            <w:r>
+              <w:t>0</w:t>
+            </w:r>
+          </w:p>
+        </w:tc>
+      </w:tr>
+    </w:tbl>
+    <w:p>
+      <w:pPr>
+        <w:pStyle w:val="FirstParagraph"/>
+      </w:pPr>
+      <w:r>
+        <w:t xml:space="preserve">We now proceed to run this as a Poisson mixed-effects model.</w:t>
+      </w:r>
+      <w:r>
+        <w:t xml:space="preserve"> </w:t>
+      </w:r>
+      <w:r>
+        <w:t xml:space="preserve">All of our original fixed effect covariates must now be specified as interacting with our new categorical representation</w:t>
+      </w:r>
+      <w:r>
+        <w:t xml:space="preserve"> </w:t>
+      </w:r>
+      <w:r>
+        <w:rPr>
+          <w:rStyle w:val="VerbatimChar"/>
+        </w:rPr>
+        <w:t xml:space="preserve">mathcat</w:t>
+      </w:r>
+      <w:r>
+        <w:t xml:space="preserve"> </w:t>
+      </w:r>
+      <w:r>
+        <w:t xml:space="preserve">and we also include</w:t>
+      </w:r>
+      <w:r>
+        <w:t xml:space="preserve"> </w:t>
+      </w:r>
+      <w:r>
+        <w:rPr>
+          <w:rStyle w:val="VerbatimChar"/>
+        </w:rPr>
+        <w:t xml:space="preserve">observation</w:t>
+      </w:r>
+      <w:r>
+        <w:t xml:space="preserve"> </w:t>
+      </w:r>
+      <w:r>
+        <w:t xml:space="preserve">as a covariate.</w:t>
+      </w:r>
+      <w:r>
+        <w:t xml:space="preserve"> </w:t>
+      </w:r>
+      <w:r>
+        <w:t xml:space="preserve">Our new response variable will be the numeric variable</w:t>
+      </w:r>
+      <w:r>
+        <w:t xml:space="preserve"> </w:t>
+      </w:r>
+      <w:r>
+        <w:rPr>
+          <w:rStyle w:val="VerbatimChar"/>
+        </w:rPr>
+        <w:t xml:space="preserve">count</w:t>
+      </w:r>
+    </w:p>
+    <w:p>
+      <w:pPr>
+        <w:pStyle w:val="SourceCode"/>
+      </w:pPr>
+      <w:r>
+        <w:rPr>
+          <w:rStyle w:val="NormalTok"/>
+        </w:rPr>
+        <w:t xml:space="preserve">poisson_start </w:t>
+      </w:r>
+      <w:r>
+        <w:rPr>
+          <w:rStyle w:val="OtherTok"/>
+        </w:rPr>
+        <w:t xml:space="preserve">&lt;-</w:t>
+      </w:r>
+      <w:r>
+        <w:rPr>
+          <w:rStyle w:val="NormalTok"/>
+        </w:rPr>
+        <w:t xml:space="preserve"> </w:t>
+      </w:r>
+      <w:r>
+        <w:rPr>
+          <w:rStyle w:val="FunctionTok"/>
+        </w:rPr>
+        <w:t xml:space="preserve">Sys.time</w:t>
+      </w:r>
+      <w:r>
+        <w:rPr>
+          <w:rStyle w:val="NormalTok"/>
+        </w:rPr>
+        <w:t xml:space="preserve">()</w:t>
+      </w:r>
+      <w:r>
+        <w:br/>
+      </w:r>
+      <w:r>
+        <w:rPr>
+          <w:rStyle w:val="NormalTok"/>
+        </w:rPr>
+        <w:t xml:space="preserve">poisson_model </w:t>
+      </w:r>
+      <w:r>
+        <w:rPr>
+          <w:rStyle w:val="OtherTok"/>
+        </w:rPr>
+        <w:t xml:space="preserve">&lt;-</w:t>
+      </w:r>
+      <w:r>
+        <w:rPr>
+          <w:rStyle w:val="NormalTok"/>
+        </w:rPr>
+        <w:t xml:space="preserve"> </w:t>
+      </w:r>
+      <w:r>
+        <w:rPr>
+          <w:rStyle w:val="FunctionTok"/>
+        </w:rPr>
+        <w:t xml:space="preserve">glmer</w:t>
+      </w:r>
+      <w:r>
+        <w:rPr>
+          <w:rStyle w:val="NormalTok"/>
+        </w:rPr>
+        <w:t xml:space="preserve">(count </w:t>
+      </w:r>
+      <w:r>
+        <w:rPr>
+          <w:rStyle w:val="SpecialCharTok"/>
+        </w:rPr>
+        <w:t xml:space="preserve">~</w:t>
+      </w:r>
+      <w:r>
+        <w:rPr>
+          <w:rStyle w:val="NormalTok"/>
+        </w:rPr>
+        <w:t xml:space="preserve"> observation </w:t>
+      </w:r>
+      <w:r>
+        <w:rPr>
+          <w:rStyle w:val="SpecialCharTok"/>
+        </w:rPr>
+        <w:t xml:space="preserve">+</w:t>
+      </w:r>
+      <w:r>
+        <w:br/>
+      </w:r>
+      <w:r>
+        <w:rPr>
+          <w:rStyle w:val="NormalTok"/>
+        </w:rPr>
+        <w:t xml:space="preserve">  minority </w:t>
+      </w:r>
+      <w:r>
+        <w:rPr>
+          <w:rStyle w:val="SpecialCharTok"/>
+        </w:rPr>
+        <w:t xml:space="preserve">*</w:t>
+      </w:r>
+      <w:r>
+        <w:rPr>
+          <w:rStyle w:val="NormalTok"/>
+        </w:rPr>
+        <w:t xml:space="preserve"> mathcat </w:t>
+      </w:r>
+      <w:r>
+        <w:rPr>
+          <w:rStyle w:val="SpecialCharTok"/>
+        </w:rPr>
+        <w:t xml:space="preserve">+</w:t>
+      </w:r>
+      <w:r>
+        <w:br/>
+      </w:r>
+      <w:r>
+        <w:rPr>
+          <w:rStyle w:val="NormalTok"/>
+        </w:rPr>
+        <w:t xml:space="preserve">  ses </w:t>
+      </w:r>
+      <w:r>
+        <w:rPr>
+          <w:rStyle w:val="SpecialCharTok"/>
+        </w:rPr>
+        <w:t xml:space="preserve">*</w:t>
+      </w:r>
+      <w:r>
+        <w:rPr>
+          <w:rStyle w:val="NormalTok"/>
+        </w:rPr>
+        <w:t xml:space="preserve"> mathcat </w:t>
+      </w:r>
+      <w:r>
+        <w:rPr>
+          <w:rStyle w:val="SpecialCharTok"/>
+        </w:rPr>
+        <w:t xml:space="preserve">+</w:t>
+      </w:r>
+      <w:r>
+        <w:br/>
+      </w:r>
+      <w:r>
+        <w:rPr>
+          <w:rStyle w:val="NormalTok"/>
+        </w:rPr>
+        <w:t xml:space="preserve">  schtype </w:t>
+      </w:r>
+      <w:r>
+        <w:rPr>
+          <w:rStyle w:val="SpecialCharTok"/>
+        </w:rPr>
+        <w:t xml:space="preserve">*</w:t>
+      </w:r>
+      <w:r>
+        <w:rPr>
+          <w:rStyle w:val="NormalTok"/>
+        </w:rPr>
+        <w:t xml:space="preserve"> mathcat </w:t>
+      </w:r>
+      <w:r>
+        <w:rPr>
+          <w:rStyle w:val="SpecialCharTok"/>
+        </w:rPr>
+        <w:t xml:space="preserve">+</w:t>
+      </w:r>
+      <w:r>
+        <w:br/>
+      </w:r>
+      <w:r>
+        <w:rPr>
+          <w:rStyle w:val="NormalTok"/>
+        </w:rPr>
+        <w:t xml:space="preserve">  (</w:t>
+      </w:r>
+      <w:r>
+        <w:rPr>
+          <w:rStyle w:val="DecValTok"/>
+        </w:rPr>
+        <w:t xml:space="preserve">1</w:t>
+      </w:r>
+      <w:r>
+        <w:rPr>
+          <w:rStyle w:val="SpecialCharTok"/>
+        </w:rPr>
+        <w:t xml:space="preserve">|</w:t>
+      </w:r>
+      <w:r>
+        <w:rPr>
+          <w:rStyle w:val="NormalTok"/>
+        </w:rPr>
+        <w:t xml:space="preserve">schid),</w:t>
+      </w:r>
+      <w:r>
+        <w:br/>
+      </w:r>
+      <w:r>
+        <w:rPr>
+          <w:rStyle w:val="NormalTok"/>
+        </w:rPr>
+        <w:t xml:space="preserve">  </w:t>
+      </w:r>
+      <w:r>
+        <w:rPr>
+          <w:rStyle w:val="AttributeTok"/>
+        </w:rPr>
+        <w:t xml:space="preserve">data =</w:t>
+      </w:r>
+      <w:r>
+        <w:rPr>
+          <w:rStyle w:val="NormalTok"/>
+        </w:rPr>
+        <w:t xml:space="preserve"> hsb_count,</w:t>
+      </w:r>
+      <w:r>
+        <w:br/>
+      </w:r>
+      <w:r>
+        <w:rPr>
+          <w:rStyle w:val="NormalTok"/>
+        </w:rPr>
+        <w:t xml:space="preserve">  </w:t>
+      </w:r>
+      <w:r>
+        <w:rPr>
+          <w:rStyle w:val="AttributeTok"/>
+        </w:rPr>
+        <w:t xml:space="preserve">family =</w:t>
+      </w:r>
+      <w:r>
+        <w:rPr>
+          <w:rStyle w:val="NormalTok"/>
+        </w:rPr>
+        <w:t xml:space="preserve"> </w:t>
+      </w:r>
+      <w:r>
+        <w:rPr>
+          <w:rStyle w:val="StringTok"/>
+        </w:rPr>
+        <w:t xml:space="preserve">"poisson"</w:t>
+      </w:r>
+      <w:r>
+        <w:rPr>
+          <w:rStyle w:val="NormalTok"/>
+        </w:rPr>
+        <w:t xml:space="preserve">)</w:t>
+      </w:r>
+      <w:r>
+        <w:br/>
+      </w:r>
+      <w:r>
+        <w:rPr>
+          <w:rStyle w:val="NormalTok"/>
+        </w:rPr>
+        <w:t xml:space="preserve">poisson_end </w:t>
+      </w:r>
+      <w:r>
+        <w:rPr>
+          <w:rStyle w:val="OtherTok"/>
+        </w:rPr>
+        <w:t xml:space="preserve">&lt;-</w:t>
+      </w:r>
+      <w:r>
+        <w:rPr>
+          <w:rStyle w:val="NormalTok"/>
+        </w:rPr>
+        <w:t xml:space="preserve"> </w:t>
+      </w:r>
+      <w:r>
+        <w:rPr>
+          <w:rStyle w:val="FunctionTok"/>
+        </w:rPr>
+        <w:t xml:space="preserve">Sys.time</w:t>
+      </w:r>
+      <w:r>
+        <w:rPr>
+          <w:rStyle w:val="NormalTok"/>
+        </w:rPr>
+        <w:t xml:space="preserve">()</w:t>
+      </w:r>
+      <w:r>
+        <w:br/>
+      </w:r>
+      <w:r>
+        <w:rPr>
+          <w:rStyle w:val="FunctionTok"/>
+        </w:rPr>
+        <w:t xml:space="preserve">difftime</w:t>
+      </w:r>
+      <w:r>
+        <w:rPr>
+          <w:rStyle w:val="NormalTok"/>
+        </w:rPr>
+        <w:t xml:space="preserve">(poisson_start, poisson_end)</w:t>
+      </w:r>
+    </w:p>
+    <w:p>
+      <w:pPr>
+        <w:pStyle w:val="FirstParagraph"/>
+      </w:pPr>
+      <w:r>
+        <w:t xml:space="preserve">Attempting to run this model doesn’t result in an error per-se but just this single outcome has an impractically long runtime (I left this one model running for ~6 hours and still found no result).</w:t>
+      </w:r>
+      <w:r>
+        <w:t xml:space="preserve"> </w:t>
+      </w:r>
+      <w:r>
+        <w:t xml:space="preserve">Coupled with the common MDRC practice of having many outcomes and sensitivity checks, I don’t think its particularly practical to recommend this for of model specification for the types of datasets common to our organization.</w:t>
+      </w:r>
+    </w:p>
+    <w:bookmarkEnd w:id="32"/>
     <w:bookmarkEnd w:id="33"/>
     <w:bookmarkEnd w:id="34"/>
-    <w:bookmarkEnd w:id="35"/>
-    <w:bookmarkStart w:id="51" w:name="references"/>
+    <w:bookmarkStart w:id="52" w:name="references"/>
     <w:p>
       <w:pPr>
         <w:pStyle w:val="Titre1"/>
@@ -17782,8 +21153,8 @@
         <w:t xml:space="preserve">References</w:t>
       </w:r>
     </w:p>
-    <w:bookmarkStart w:id="50" w:name="refs"/>
-    <w:bookmarkStart w:id="37" w:name="ref-WICKHAM201912"/>
+    <w:bookmarkStart w:id="51" w:name="refs"/>
+    <w:bookmarkStart w:id="36" w:name="ref-WICKHAM201912"/>
     <w:p>
       <w:pPr>
         <w:pStyle w:val="Bibliographie"/>
@@ -17831,7 +21202,7 @@
       <w:r>
         <w:t xml:space="preserve"> </w:t>
       </w:r>
-      <w:hyperlink r:id="rId36">
+      <w:hyperlink r:id="rId35">
         <w:r>
           <w:rPr>
             <w:rStyle w:val="Lienhypertexte"/>
@@ -17840,8 +21211,8 @@
         </w:r>
       </w:hyperlink>
     </w:p>
-    <w:bookmarkEnd w:id="37"/>
-    <w:bookmarkStart w:id="39" w:name="ref-baguleyStandardizedSimpleEffect2009"/>
+    <w:bookmarkEnd w:id="36"/>
+    <w:bookmarkStart w:id="38" w:name="ref-baguleyStandardizedSimpleEffect2009"/>
     <w:p>
       <w:pPr>
         <w:pStyle w:val="Bibliographie"/>
@@ -17878,7 +21249,7 @@
       <w:r>
         <w:t xml:space="preserve"> </w:t>
       </w:r>
-      <w:hyperlink r:id="rId38">
+      <w:hyperlink r:id="rId37">
         <w:r>
           <w:rPr>
             <w:rStyle w:val="Lienhypertexte"/>
@@ -17890,14 +21261,23 @@
         <w:t xml:space="preserve">It is regarded as best practice for psychologists to report effect size when disseminating quantitative research findings. Reporting of effect size in the psychological literature is patchy - though this may be changing - and when reported it is far from clear that appropriate effect size statistics are employed. This paper considers the practice of reporting point estimates of standardized effect size and explores factors such as reliability, range restriction and differences in design that distort standardized effect size unless suitable corrections are employed. For most purposes simple (unstandardized) effect size is more robust and versatile than standardized effect size. Guidelines for deciding what effect size metric to use and how to report it are outlined. Foremost among these are: (i) a preference for simple effect size over standardized effect size, and (ii) the use of confidence intervals to indicate a plausible range of values the effect might take. Deciding on the appropriate effect size statistic to report always requires careful thought and should be influenced by the goals of the researcher, the context of the research and the potential needs of readers.</w:t>
       </w:r>
     </w:p>
-    <w:bookmarkEnd w:id="39"/>
-    <w:bookmarkStart w:id="41" w:name="ref-lee2017poisson"/>
+    <w:bookmarkEnd w:id="38"/>
+    <w:bookmarkStart w:id="40" w:name="X46e2da1e0d6819289a7856f6b3bc0789b5aeba7"/>
     <w:p>
       <w:pPr>
         <w:pStyle w:val="Bibliographie"/>
       </w:pPr>
       <w:r>
-        <w:t xml:space="preserve">Lee, J. Y. L., Green, P. J., &amp; Ryan, L. M. (2017).</w:t>
+        <w:t xml:space="preserve">Baker, S. G. (1994). The</w:t>
+      </w:r>
+      <w:r>
+        <w:t xml:space="preserve"> </w:t>
+      </w:r>
+      <w:r>
+        <w:t xml:space="preserve">Multinomial-Poisson Transformation</w:t>
+      </w:r>
+      <w:r>
+        <w:t xml:space="preserve">.</w:t>
       </w:r>
       <w:r>
         <w:t xml:space="preserve"> </w:t>
@@ -17907,6 +21287,56 @@
           <w:i/>
           <w:iCs/>
         </w:rPr>
+        <w:t xml:space="preserve">Journal of the Royal Statistical Society. Series D (The Statistician)</w:t>
+      </w:r>
+      <w:r>
+        <w:t xml:space="preserve">,</w:t>
+      </w:r>
+      <w:r>
+        <w:t xml:space="preserve"> </w:t>
+      </w:r>
+      <w:r>
+        <w:rPr>
+          <w:i/>
+          <w:iCs/>
+        </w:rPr>
+        <w:t xml:space="preserve">43</w:t>
+      </w:r>
+      <w:r>
+        <w:t xml:space="preserve">(4), 495–504.</w:t>
+      </w:r>
+      <w:r>
+        <w:t xml:space="preserve"> </w:t>
+      </w:r>
+      <w:hyperlink r:id="rId39">
+        <w:r>
+          <w:rPr>
+            <w:rStyle w:val="Lienhypertexte"/>
+          </w:rPr>
+          <w:t xml:space="preserve">https://doi.org/10.2307/2348134</w:t>
+        </w:r>
+      </w:hyperlink>
+      <w:r>
+        <w:t xml:space="preserve">The multinomial-Poisson (MP) transformation simplifies maximum likelihood estimation in a wide variety of models for multinomial data. On the basis of specialized derivations, investigators have applied the MP transformation to various models. Here we present a general derivation, which is simpler than the specialized derivations and allows investigators to use the MP transformation readily in new models. We also show how the MP transformation can accommodate incomplete multinomial data and how it can assist in finding closed form maximum likelihood estimates and variances. Previous applications include log-linear models, capture-recapture models, proportional hazards models with categorical covariates and generalizations of the Rasch model. New applications include computing the variance of the logarithm of the odds ratio, a model for voter plurality, conditional logistic regression for matched sets and two-stage case-control studies.</w:t>
+      </w:r>
+    </w:p>
+    <w:bookmarkEnd w:id="40"/>
+    <w:bookmarkStart w:id="42" w:name="ref-lee2017poisson"/>
+    <w:p>
+      <w:pPr>
+        <w:pStyle w:val="Bibliographie"/>
+      </w:pPr>
+      <w:r>
+        <w:t xml:space="preserve">Lee, J. Y. L., Green, P. J., &amp; Ryan, L. M. (2017).</w:t>
+      </w:r>
+      <w:r>
+        <w:t xml:space="preserve"> </w:t>
+      </w:r>
+      <w:r>
+        <w:rPr>
+          <w:i/>
+          <w:iCs/>
+        </w:rPr>
         <w:t xml:space="preserve">On the "poisson trick" and its extensions for fitting multinomial regression models</w:t>
       </w:r>
       <w:r>
@@ -17915,7 +21345,7 @@
       <w:r>
         <w:t xml:space="preserve"> </w:t>
       </w:r>
-      <w:hyperlink r:id="rId40">
+      <w:hyperlink r:id="rId41">
         <w:r>
           <w:rPr>
             <w:rStyle w:val="Lienhypertexte"/>
@@ -17924,8 +21354,8 @@
         </w:r>
       </w:hyperlink>
     </w:p>
-    <w:bookmarkEnd w:id="41"/>
-    <w:bookmarkStart w:id="42" w:name="ref-porterQMGCategoricalOutcomes2013"/>
+    <w:bookmarkEnd w:id="42"/>
+    <w:bookmarkStart w:id="43" w:name="ref-porterQMGCategoricalOutcomes2013"/>
     <w:p>
       <w:pPr>
         <w:pStyle w:val="Bibliographie"/>
@@ -17947,8 +21377,8 @@
         <w:t xml:space="preserve">.</w:t>
       </w:r>
     </w:p>
-    <w:bookmarkEnd w:id="42"/>
-    <w:bookmarkStart w:id="43" w:name="ref-porterLinearProbabilityModels2024"/>
+    <w:bookmarkEnd w:id="43"/>
+    <w:bookmarkStart w:id="44" w:name="ref-porterLinearProbabilityModels2024"/>
     <w:p>
       <w:pPr>
         <w:pStyle w:val="Bibliographie"/>
@@ -18005,8 +21435,8 @@
         <w:t xml:space="preserve">.</w:t>
       </w:r>
     </w:p>
-    <w:bookmarkEnd w:id="43"/>
-    <w:bookmarkStart w:id="45" w:name="ref-SINHARAY20101"/>
+    <w:bookmarkEnd w:id="44"/>
+    <w:bookmarkStart w:id="46" w:name="ref-SINHARAY20101"/>
     <w:p>
       <w:pPr>
         <w:pStyle w:val="Bibliographie"/>
@@ -18033,7 +21463,7 @@
       <w:r>
         <w:t xml:space="preserve"> </w:t>
       </w:r>
-      <w:hyperlink r:id="rId44">
+      <w:hyperlink r:id="rId45">
         <w:r>
           <w:rPr>
             <w:rStyle w:val="Lienhypertexte"/>
@@ -18045,8 +21475,8 @@
         <w:t xml:space="preserve">There have been numerous applications of statistical methods to the field of education, mostly in educational measurement. This article provides short descriptions of several topics in statistics that have found applications to education and provides examples of applications of some of these topics to education.</w:t>
       </w:r>
     </w:p>
-    <w:bookmarkEnd w:id="45"/>
-    <w:bookmarkStart w:id="47" w:name="ref-Stefan2023"/>
+    <w:bookmarkEnd w:id="46"/>
+    <w:bookmarkStart w:id="48" w:name="ref-Stefan2023"/>
     <w:p>
       <w:pPr>
         <w:pStyle w:val="Bibliographie"/>
@@ -18095,7 +21525,7 @@
       <w:r>
         <w:t xml:space="preserve"> </w:t>
       </w:r>
-      <w:hyperlink r:id="rId46">
+      <w:hyperlink r:id="rId47">
         <w:r>
           <w:rPr>
             <w:rStyle w:val="Lienhypertexte"/>
@@ -18107,8 +21537,8 @@
         <w:t xml:space="preserve">In many research fields, the widespread use of questionable research practices has jeopardized the credibility of scientific results. One of the most prominent questionable research practices is p-hacking. Typically, p-hacking is defined as a compound of strategies targeted at rendering non-significant hypothesis testing results significant. However, a comprehensive overview of these p-hacking strategies is missing, and current meta-scientific research often ignores the heterogeneity of strategies. Here, we compile a list of 12 p-hacking strategies based on an extensive literature review, identify factors that control their level of severity, and demonstrate their impact on false-positive rates using simulation studies. We also use our simulation results to evaluate several approaches that have been proposed to mitigate the influence of questionable research practices. Our results show that investigating p-hacking at the level of strategies can provide a better understanding of the process of p-hacking, as well as a broader basis for developing effective countermeasures. By making our analyses available through a Shiny app and R package, we facilitate future meta-scientific research aimed at investigating the ramifications of p-hacking across multiple strategies, and we hope to start a broader discussion about different manifestations of p-hacking in practice.</w:t>
       </w:r>
     </w:p>
-    <w:bookmarkEnd w:id="47"/>
-    <w:bookmarkStart w:id="49" w:name="ref-szumilasExplainingOddsRatios2010"/>
+    <w:bookmarkEnd w:id="48"/>
+    <w:bookmarkStart w:id="50" w:name="ref-szumilasExplainingOddsRatios2010"/>
     <w:p>
       <w:pPr>
         <w:pStyle w:val="Bibliographie"/>
@@ -18119,7 +21549,7 @@
       <w:r>
         <w:t xml:space="preserve"> </w:t>
       </w:r>
-      <w:hyperlink r:id="rId48">
+      <w:hyperlink r:id="rId49">
         <w:r>
           <w:rPr>
             <w:rStyle w:val="Lienhypertexte"/>
@@ -18169,12 +21599,12 @@
         <w:t xml:space="preserve">(3), 227–229.</w:t>
       </w:r>
     </w:p>
-    <w:bookmarkEnd w:id="49"/>
     <w:bookmarkEnd w:id="50"/>
     <w:bookmarkEnd w:id="51"/>
+    <w:bookmarkEnd w:id="52"/>
     <w:sectPr>
-      <w:footerReference r:id="rId10" w:type="even"/>
-      <w:footerReference r:id="rId9" w:type="default"/>
+      <w:footerReference r:id="rId9" w:type="even"/>
+      <w:footerReference r:id="rId10" w:type="default"/>
       <w:pgSz w:h="15840" w:w="12240"/>
       <w:pgMar w:bottom="1417" w:footer="720" w:gutter="0" w:header="720" w:left="1417" w:right="1417" w:top="1417"/>
       <w:cols w:space="720"/>
@@ -18321,7 +21751,7 @@
       </w:r>
     </w:p>
   </w:footnote>
-  <w:footnote w:id="27">
+  <w:footnote w:id="26">
     <w:p>
       <w:pPr>
         <w:pStyle w:val="Notedebasdepage"/>
@@ -18351,7 +21781,7 @@
         <w:t xml:space="preserve"> </w:t>
       </w:r>
       <w:r>
-        <w:t xml:space="preserve">Statistical and machine learning models often use algorithms based around distance metric calculations; howewver, these algorithms can fail and provide a converge issue if the original values are on a very large scale.</w:t>
+        <w:t xml:space="preserve">Statistical and machine learning models often use algorithms based around distance metric calculations; however, these algorithms can fail and provide a converge issue if the original values are on a very large scale.</w:t>
       </w:r>
       <w:r>
         <w:t xml:space="preserve"> </w:t>
@@ -19999,6 +23429,9 @@
     <w:abstractNumId w:val="991"/>
   </w:num>
   <w:num w:numId="1003">
+    <w:abstractNumId w:val="991"/>
+  </w:num>
+  <w:num w:numId="1004">
     <w:abstractNumId w:val="991"/>
   </w:num>
 </w:numbering>

</xml_diff>